<commit_message>
Update srw and noi pofo pfrs with multi line conversion
</commit_message>
<xml_diff>
--- a/services/templates/pdf/noi-submissions/noi-pfrs-submission-template.docx
+++ b/services/templates/pdf/noi-submissions/noi-pfrs-submission-template.docx
@@ -3727,7 +3727,7 @@
                 <w:sz w:val="20"/>
                 <w:szCs w:val="20"/>
               </w:rPr>
-              <w:t>{d.parcelsAgricultureDescription:ifEM():show(.noData)}</w:t>
+              <w:t>{d.parcelsAgricultureDescription:convCRLF:ifEM():show(.noData)}</w:t>
             </w:r>
           </w:p>
         </w:tc>
@@ -3784,7 +3784,7 @@
                 <w:sz w:val="20"/>
                 <w:szCs w:val="20"/>
               </w:rPr>
-              <w:t>{d.parcelsAgricultureImprovementDescription:ifEM():show(.noData)}</w:t>
+              <w:t>{d.parcelsAgricultureImprovementDescription:convCRLF:ifEM():show(.noData)}</w:t>
             </w:r>
           </w:p>
         </w:tc>
@@ -3841,7 +3841,7 @@
                 <w:sz w:val="20"/>
                 <w:szCs w:val="20"/>
               </w:rPr>
-              <w:t>{d.parcelsNonAgricultureUseDescription:ifEM():show(.noData)}</w:t>
+              <w:t>{d.parcelsNonAgricultureUseDescription:convCRLF:ifEM():show(.noData)}</w:t>
             </w:r>
           </w:p>
         </w:tc>
@@ -4664,7 +4664,7 @@
                 <w:sz w:val="20"/>
                 <w:szCs w:val="20"/>
               </w:rPr>
-              <w:t>{d.purpose:ifEM():show(.noData)}</w:t>
+              <w:t>{d.purpose:convCRLF:ifEM():show(.noData)}</w:t>
             </w:r>
           </w:p>
         </w:tc>
@@ -4725,7 +4725,7 @@
                 <w:sz w:val="20"/>
                 <w:szCs w:val="20"/>
               </w:rPr>
-              <w:t>{d.soilFillTypeToPlace:ifEM():show(.noData)}</w:t>
+              <w:t>{d.soilFillTypeToPlace:convCRLF:ifEM():show(.noData)}</w:t>
             </w:r>
           </w:p>
         </w:tc>
@@ -4786,7 +4786,7 @@
                 <w:sz w:val="20"/>
                 <w:szCs w:val="20"/>
               </w:rPr>
-              <w:t>{d.soilTypeRemoved:ifEM():show(.noData)}</w:t>
+              <w:t>{d.soilTypeRemoved:convCRLF:ifEM():show(.noData)}</w:t>
             </w:r>
           </w:p>
         </w:tc>
@@ -4943,15 +4943,15 @@
         </w:tblCellMar>
       </w:tblPr>
       <w:tblGrid>
-        <w:gridCol w:w="3637"/>
-        <w:gridCol w:w="3629"/>
+        <w:gridCol w:w="3636"/>
+        <w:gridCol w:w="3630"/>
         <w:gridCol w:w="3625"/>
       </w:tblGrid>
       <w:tr>
         <w:trPr/>
         <w:tc>
           <w:tcPr>
-            <w:tcW w:w="3637" w:type="dxa"/>
+            <w:tcW w:w="3636" w:type="dxa"/>
             <w:tcBorders/>
           </w:tcPr>
           <w:p>
@@ -4977,7 +4977,7 @@
         </w:tc>
         <w:tc>
           <w:tcPr>
-            <w:tcW w:w="3629" w:type="dxa"/>
+            <w:tcW w:w="3630" w:type="dxa"/>
             <w:tcBorders/>
           </w:tcPr>
           <w:p>
@@ -5048,7 +5048,7 @@
         <w:trPr/>
         <w:tc>
           <w:tcPr>
-            <w:tcW w:w="3637" w:type="dxa"/>
+            <w:tcW w:w="3636" w:type="dxa"/>
             <w:tcBorders/>
           </w:tcPr>
           <w:p>
@@ -5083,7 +5083,7 @@
         </w:tc>
         <w:tc>
           <w:tcPr>
-            <w:tcW w:w="3629" w:type="dxa"/>
+            <w:tcW w:w="3630" w:type="dxa"/>
             <w:tcBorders/>
           </w:tcPr>
           <w:p>
@@ -5190,7 +5190,7 @@
         <w:trPr/>
         <w:tc>
           <w:tcPr>
-            <w:tcW w:w="3637" w:type="dxa"/>
+            <w:tcW w:w="3636" w:type="dxa"/>
             <w:tcBorders/>
           </w:tcPr>
           <w:p>
@@ -5225,7 +5225,7 @@
         </w:tc>
         <w:tc>
           <w:tcPr>
-            <w:tcW w:w="3629" w:type="dxa"/>
+            <w:tcW w:w="3630" w:type="dxa"/>
             <w:tcBorders/>
           </w:tcPr>
           <w:p>
@@ -5332,7 +5332,7 @@
         <w:trPr/>
         <w:tc>
           <w:tcPr>
-            <w:tcW w:w="3637" w:type="dxa"/>
+            <w:tcW w:w="3636" w:type="dxa"/>
             <w:tcBorders/>
           </w:tcPr>
           <w:p>
@@ -5367,7 +5367,7 @@
         </w:tc>
         <w:tc>
           <w:tcPr>
-            <w:tcW w:w="3629" w:type="dxa"/>
+            <w:tcW w:w="3630" w:type="dxa"/>
             <w:tcBorders/>
           </w:tcPr>
           <w:p>
@@ -5426,7 +5426,7 @@
         <w:trPr/>
         <w:tc>
           <w:tcPr>
-            <w:tcW w:w="3637" w:type="dxa"/>
+            <w:tcW w:w="3636" w:type="dxa"/>
             <w:tcBorders/>
           </w:tcPr>
           <w:p>
@@ -5460,7 +5460,7 @@
         </w:tc>
         <w:tc>
           <w:tcPr>
-            <w:tcW w:w="3629" w:type="dxa"/>
+            <w:tcW w:w="3630" w:type="dxa"/>
             <w:tcBorders/>
           </w:tcPr>
           <w:p>
@@ -5539,15 +5539,15 @@
         </w:tblCellMar>
       </w:tblPr>
       <w:tblGrid>
-        <w:gridCol w:w="3637"/>
-        <w:gridCol w:w="3629"/>
+        <w:gridCol w:w="3636"/>
+        <w:gridCol w:w="3630"/>
         <w:gridCol w:w="3625"/>
       </w:tblGrid>
       <w:tr>
         <w:trPr/>
         <w:tc>
           <w:tcPr>
-            <w:tcW w:w="3637" w:type="dxa"/>
+            <w:tcW w:w="3636" w:type="dxa"/>
             <w:tcBorders/>
           </w:tcPr>
           <w:p>
@@ -5573,7 +5573,7 @@
         </w:tc>
         <w:tc>
           <w:tcPr>
-            <w:tcW w:w="3629" w:type="dxa"/>
+            <w:tcW w:w="3630" w:type="dxa"/>
             <w:tcBorders/>
           </w:tcPr>
           <w:p>
@@ -5640,7 +5640,7 @@
         <w:trPr/>
         <w:tc>
           <w:tcPr>
-            <w:tcW w:w="3637" w:type="dxa"/>
+            <w:tcW w:w="3636" w:type="dxa"/>
             <w:tcBorders/>
           </w:tcPr>
           <w:p>
@@ -5670,7 +5670,7 @@
         </w:tc>
         <w:tc>
           <w:tcPr>
-            <w:tcW w:w="3629" w:type="dxa"/>
+            <w:tcW w:w="3630" w:type="dxa"/>
             <w:tcBorders/>
           </w:tcPr>
           <w:p>
@@ -5777,7 +5777,7 @@
         <w:trPr/>
         <w:tc>
           <w:tcPr>
-            <w:tcW w:w="3637" w:type="dxa"/>
+            <w:tcW w:w="3636" w:type="dxa"/>
             <w:tcBorders/>
           </w:tcPr>
           <w:p>
@@ -5807,7 +5807,7 @@
         </w:tc>
         <w:tc>
           <w:tcPr>
-            <w:tcW w:w="3629" w:type="dxa"/>
+            <w:tcW w:w="3630" w:type="dxa"/>
             <w:tcBorders/>
           </w:tcPr>
           <w:p>
@@ -5914,7 +5914,7 @@
         <w:trPr/>
         <w:tc>
           <w:tcPr>
-            <w:tcW w:w="3637" w:type="dxa"/>
+            <w:tcW w:w="3636" w:type="dxa"/>
             <w:tcBorders/>
           </w:tcPr>
           <w:p>
@@ -5944,7 +5944,7 @@
         </w:tc>
         <w:tc>
           <w:tcPr>
-            <w:tcW w:w="3629" w:type="dxa"/>
+            <w:tcW w:w="3630" w:type="dxa"/>
             <w:tcBorders/>
           </w:tcPr>
           <w:p>
@@ -6003,7 +6003,7 @@
         <w:trPr/>
         <w:tc>
           <w:tcPr>
-            <w:tcW w:w="3637" w:type="dxa"/>
+            <w:tcW w:w="3636" w:type="dxa"/>
             <w:tcBorders/>
           </w:tcPr>
           <w:p>
@@ -6032,7 +6032,7 @@
         </w:tc>
         <w:tc>
           <w:tcPr>
-            <w:tcW w:w="3629" w:type="dxa"/>
+            <w:tcW w:w="3630" w:type="dxa"/>
             <w:tcBorders/>
           </w:tcPr>
           <w:p>
@@ -7923,7 +7923,7 @@
                 <w:sz w:val="20"/>
                 <w:szCs w:val="20"/>
               </w:rPr>
-              <w:t>{d.soilStructureFarmUseReason:ifEM():show(.noData)}</w:t>
+              <w:t>{d.soilStructureFarmUseReason:convCRLF:ifEM():show(.noData)}</w:t>
             </w:r>
           </w:p>
         </w:tc>
@@ -8002,7 +8002,7 @@
                 <w:sz w:val="20"/>
                 <w:szCs w:val="20"/>
               </w:rPr>
-              <w:t>{d.soilStructureResidentialUseReason:ifEM():show(.noData)}</w:t>
+              <w:t>{d.soilStructureResidentialUseReason:convCRLF:ifEM():show(.noData)}</w:t>
             </w:r>
           </w:p>
         </w:tc>
@@ -8077,7 +8077,7 @@
                 <w:sz w:val="20"/>
                 <w:szCs w:val="20"/>
               </w:rPr>
-              <w:t>{d.soilAgriParcelActivity:ifEM():show(.noData)}</w:t>
+              <w:t>{d.soilAgriParcelActivity:convCRLF:ifEM():show(.noData)}</w:t>
             </w:r>
           </w:p>
         </w:tc>
@@ -8146,7 +8146,7 @@
                 <w:sz w:val="20"/>
                 <w:szCs w:val="20"/>
               </w:rPr>
-              <w:t>{d.soilStructureResidentialAccessoryUseReason:ifEM():show(.noData)}</w:t>
+              <w:t>{d.soilStructureResidentialAccessoryUseReason:convCRLF:ifEM():show(.noData)}</w:t>
             </w:r>
           </w:p>
         </w:tc>
@@ -8221,7 +8221,7 @@
                 <w:sz w:val="20"/>
                 <w:szCs w:val="20"/>
               </w:rPr>
-              <w:t>{d.soilStructureOtherUseReason:ifEM():show(.noData)}</w:t>
+              <w:t>{d.soilStructureOtherUseReason:convCRLF:ifEM():show(.noData)}</w:t>
             </w:r>
           </w:p>
         </w:tc>
@@ -8838,7 +8838,7 @@
         <w:szCs w:val="20"/>
         <w:rFonts w:ascii="BC Sans" w:hAnsi="BC Sans"/>
       </w:rPr>
-      <w:t>7</w:t>
+      <w:t>6</w:t>
     </w:r>
     <w:r>
       <w:rPr>

</xml_diff>

<commit_message>
Add multi-line whitespaces to PDF and fix NOI ROSO PDF bugs (#1468)
* Update roso submission pdf to view multi-line and fix other parcel condition

* Update all application pdf with multi line conversion

* Update srw and noi pofo pfrs with multi line conversion

* Add multi-line spacing, remove pofo fields, and fix soilTypeRemoved in noi roso
</commit_message>
<xml_diff>
--- a/services/templates/pdf/noi-submissions/noi-pfrs-submission-template.docx
+++ b/services/templates/pdf/noi-submissions/noi-pfrs-submission-template.docx
@@ -3727,7 +3727,7 @@
                 <w:sz w:val="20"/>
                 <w:szCs w:val="20"/>
               </w:rPr>
-              <w:t>{d.parcelsAgricultureDescription:ifEM():show(.noData)}</w:t>
+              <w:t>{d.parcelsAgricultureDescription:convCRLF:ifEM():show(.noData)}</w:t>
             </w:r>
           </w:p>
         </w:tc>
@@ -3784,7 +3784,7 @@
                 <w:sz w:val="20"/>
                 <w:szCs w:val="20"/>
               </w:rPr>
-              <w:t>{d.parcelsAgricultureImprovementDescription:ifEM():show(.noData)}</w:t>
+              <w:t>{d.parcelsAgricultureImprovementDescription:convCRLF:ifEM():show(.noData)}</w:t>
             </w:r>
           </w:p>
         </w:tc>
@@ -3841,7 +3841,7 @@
                 <w:sz w:val="20"/>
                 <w:szCs w:val="20"/>
               </w:rPr>
-              <w:t>{d.parcelsNonAgricultureUseDescription:ifEM():show(.noData)}</w:t>
+              <w:t>{d.parcelsNonAgricultureUseDescription:convCRLF:ifEM():show(.noData)}</w:t>
             </w:r>
           </w:p>
         </w:tc>
@@ -4664,7 +4664,7 @@
                 <w:sz w:val="20"/>
                 <w:szCs w:val="20"/>
               </w:rPr>
-              <w:t>{d.purpose:ifEM():show(.noData)}</w:t>
+              <w:t>{d.purpose:convCRLF:ifEM():show(.noData)}</w:t>
             </w:r>
           </w:p>
         </w:tc>
@@ -4725,7 +4725,7 @@
                 <w:sz w:val="20"/>
                 <w:szCs w:val="20"/>
               </w:rPr>
-              <w:t>{d.soilFillTypeToPlace:ifEM():show(.noData)}</w:t>
+              <w:t>{d.soilFillTypeToPlace:convCRLF:ifEM():show(.noData)}</w:t>
             </w:r>
           </w:p>
         </w:tc>
@@ -4786,7 +4786,7 @@
                 <w:sz w:val="20"/>
                 <w:szCs w:val="20"/>
               </w:rPr>
-              <w:t>{d.soilTypeRemoved:ifEM():show(.noData)}</w:t>
+              <w:t>{d.soilTypeRemoved:convCRLF:ifEM():show(.noData)}</w:t>
             </w:r>
           </w:p>
         </w:tc>
@@ -4943,15 +4943,15 @@
         </w:tblCellMar>
       </w:tblPr>
       <w:tblGrid>
-        <w:gridCol w:w="3637"/>
-        <w:gridCol w:w="3629"/>
+        <w:gridCol w:w="3636"/>
+        <w:gridCol w:w="3630"/>
         <w:gridCol w:w="3625"/>
       </w:tblGrid>
       <w:tr>
         <w:trPr/>
         <w:tc>
           <w:tcPr>
-            <w:tcW w:w="3637" w:type="dxa"/>
+            <w:tcW w:w="3636" w:type="dxa"/>
             <w:tcBorders/>
           </w:tcPr>
           <w:p>
@@ -4977,7 +4977,7 @@
         </w:tc>
         <w:tc>
           <w:tcPr>
-            <w:tcW w:w="3629" w:type="dxa"/>
+            <w:tcW w:w="3630" w:type="dxa"/>
             <w:tcBorders/>
           </w:tcPr>
           <w:p>
@@ -5048,7 +5048,7 @@
         <w:trPr/>
         <w:tc>
           <w:tcPr>
-            <w:tcW w:w="3637" w:type="dxa"/>
+            <w:tcW w:w="3636" w:type="dxa"/>
             <w:tcBorders/>
           </w:tcPr>
           <w:p>
@@ -5083,7 +5083,7 @@
         </w:tc>
         <w:tc>
           <w:tcPr>
-            <w:tcW w:w="3629" w:type="dxa"/>
+            <w:tcW w:w="3630" w:type="dxa"/>
             <w:tcBorders/>
           </w:tcPr>
           <w:p>
@@ -5190,7 +5190,7 @@
         <w:trPr/>
         <w:tc>
           <w:tcPr>
-            <w:tcW w:w="3637" w:type="dxa"/>
+            <w:tcW w:w="3636" w:type="dxa"/>
             <w:tcBorders/>
           </w:tcPr>
           <w:p>
@@ -5225,7 +5225,7 @@
         </w:tc>
         <w:tc>
           <w:tcPr>
-            <w:tcW w:w="3629" w:type="dxa"/>
+            <w:tcW w:w="3630" w:type="dxa"/>
             <w:tcBorders/>
           </w:tcPr>
           <w:p>
@@ -5332,7 +5332,7 @@
         <w:trPr/>
         <w:tc>
           <w:tcPr>
-            <w:tcW w:w="3637" w:type="dxa"/>
+            <w:tcW w:w="3636" w:type="dxa"/>
             <w:tcBorders/>
           </w:tcPr>
           <w:p>
@@ -5367,7 +5367,7 @@
         </w:tc>
         <w:tc>
           <w:tcPr>
-            <w:tcW w:w="3629" w:type="dxa"/>
+            <w:tcW w:w="3630" w:type="dxa"/>
             <w:tcBorders/>
           </w:tcPr>
           <w:p>
@@ -5426,7 +5426,7 @@
         <w:trPr/>
         <w:tc>
           <w:tcPr>
-            <w:tcW w:w="3637" w:type="dxa"/>
+            <w:tcW w:w="3636" w:type="dxa"/>
             <w:tcBorders/>
           </w:tcPr>
           <w:p>
@@ -5460,7 +5460,7 @@
         </w:tc>
         <w:tc>
           <w:tcPr>
-            <w:tcW w:w="3629" w:type="dxa"/>
+            <w:tcW w:w="3630" w:type="dxa"/>
             <w:tcBorders/>
           </w:tcPr>
           <w:p>
@@ -5539,15 +5539,15 @@
         </w:tblCellMar>
       </w:tblPr>
       <w:tblGrid>
-        <w:gridCol w:w="3637"/>
-        <w:gridCol w:w="3629"/>
+        <w:gridCol w:w="3636"/>
+        <w:gridCol w:w="3630"/>
         <w:gridCol w:w="3625"/>
       </w:tblGrid>
       <w:tr>
         <w:trPr/>
         <w:tc>
           <w:tcPr>
-            <w:tcW w:w="3637" w:type="dxa"/>
+            <w:tcW w:w="3636" w:type="dxa"/>
             <w:tcBorders/>
           </w:tcPr>
           <w:p>
@@ -5573,7 +5573,7 @@
         </w:tc>
         <w:tc>
           <w:tcPr>
-            <w:tcW w:w="3629" w:type="dxa"/>
+            <w:tcW w:w="3630" w:type="dxa"/>
             <w:tcBorders/>
           </w:tcPr>
           <w:p>
@@ -5640,7 +5640,7 @@
         <w:trPr/>
         <w:tc>
           <w:tcPr>
-            <w:tcW w:w="3637" w:type="dxa"/>
+            <w:tcW w:w="3636" w:type="dxa"/>
             <w:tcBorders/>
           </w:tcPr>
           <w:p>
@@ -5670,7 +5670,7 @@
         </w:tc>
         <w:tc>
           <w:tcPr>
-            <w:tcW w:w="3629" w:type="dxa"/>
+            <w:tcW w:w="3630" w:type="dxa"/>
             <w:tcBorders/>
           </w:tcPr>
           <w:p>
@@ -5777,7 +5777,7 @@
         <w:trPr/>
         <w:tc>
           <w:tcPr>
-            <w:tcW w:w="3637" w:type="dxa"/>
+            <w:tcW w:w="3636" w:type="dxa"/>
             <w:tcBorders/>
           </w:tcPr>
           <w:p>
@@ -5807,7 +5807,7 @@
         </w:tc>
         <w:tc>
           <w:tcPr>
-            <w:tcW w:w="3629" w:type="dxa"/>
+            <w:tcW w:w="3630" w:type="dxa"/>
             <w:tcBorders/>
           </w:tcPr>
           <w:p>
@@ -5914,7 +5914,7 @@
         <w:trPr/>
         <w:tc>
           <w:tcPr>
-            <w:tcW w:w="3637" w:type="dxa"/>
+            <w:tcW w:w="3636" w:type="dxa"/>
             <w:tcBorders/>
           </w:tcPr>
           <w:p>
@@ -5944,7 +5944,7 @@
         </w:tc>
         <w:tc>
           <w:tcPr>
-            <w:tcW w:w="3629" w:type="dxa"/>
+            <w:tcW w:w="3630" w:type="dxa"/>
             <w:tcBorders/>
           </w:tcPr>
           <w:p>
@@ -6003,7 +6003,7 @@
         <w:trPr/>
         <w:tc>
           <w:tcPr>
-            <w:tcW w:w="3637" w:type="dxa"/>
+            <w:tcW w:w="3636" w:type="dxa"/>
             <w:tcBorders/>
           </w:tcPr>
           <w:p>
@@ -6032,7 +6032,7 @@
         </w:tc>
         <w:tc>
           <w:tcPr>
-            <w:tcW w:w="3629" w:type="dxa"/>
+            <w:tcW w:w="3630" w:type="dxa"/>
             <w:tcBorders/>
           </w:tcPr>
           <w:p>
@@ -7923,7 +7923,7 @@
                 <w:sz w:val="20"/>
                 <w:szCs w:val="20"/>
               </w:rPr>
-              <w:t>{d.soilStructureFarmUseReason:ifEM():show(.noData)}</w:t>
+              <w:t>{d.soilStructureFarmUseReason:convCRLF:ifEM():show(.noData)}</w:t>
             </w:r>
           </w:p>
         </w:tc>
@@ -8002,7 +8002,7 @@
                 <w:sz w:val="20"/>
                 <w:szCs w:val="20"/>
               </w:rPr>
-              <w:t>{d.soilStructureResidentialUseReason:ifEM():show(.noData)}</w:t>
+              <w:t>{d.soilStructureResidentialUseReason:convCRLF:ifEM():show(.noData)}</w:t>
             </w:r>
           </w:p>
         </w:tc>
@@ -8077,7 +8077,7 @@
                 <w:sz w:val="20"/>
                 <w:szCs w:val="20"/>
               </w:rPr>
-              <w:t>{d.soilAgriParcelActivity:ifEM():show(.noData)}</w:t>
+              <w:t>{d.soilAgriParcelActivity:convCRLF:ifEM():show(.noData)}</w:t>
             </w:r>
           </w:p>
         </w:tc>
@@ -8146,7 +8146,7 @@
                 <w:sz w:val="20"/>
                 <w:szCs w:val="20"/>
               </w:rPr>
-              <w:t>{d.soilStructureResidentialAccessoryUseReason:ifEM():show(.noData)}</w:t>
+              <w:t>{d.soilStructureResidentialAccessoryUseReason:convCRLF:ifEM():show(.noData)}</w:t>
             </w:r>
           </w:p>
         </w:tc>
@@ -8221,7 +8221,7 @@
                 <w:sz w:val="20"/>
                 <w:szCs w:val="20"/>
               </w:rPr>
-              <w:t>{d.soilStructureOtherUseReason:ifEM():show(.noData)}</w:t>
+              <w:t>{d.soilStructureOtherUseReason:convCRLF:ifEM():show(.noData)}</w:t>
             </w:r>
           </w:p>
         </w:tc>
@@ -8838,7 +8838,7 @@
         <w:szCs w:val="20"/>
         <w:rFonts w:ascii="BC Sans" w:hAnsi="BC Sans"/>
       </w:rPr>
-      <w:t>7</w:t>
+      <w:t>6</w:t>
     </w:r>
     <w:r>
       <w:rPr>

</xml_diff>

<commit_message>
Re-add multi line char fix to pfrs after conflict
</commit_message>
<xml_diff>
--- a/services/templates/pdf/noi-submissions/noi-pfrs-submission-template.docx
+++ b/services/templates/pdf/noi-submissions/noi-pfrs-submission-template.docx
@@ -2361,7 +2361,7 @@
                 <w:sz w:val="20"/>
                 <w:szCs w:val="20"/>
               </w:rPr>
-              <w:t>{d.parcels[i].owners[i].organizationName}</w:t>
+              <w:t>{d.parcels[i].owners[i].organizationName}f</w:t>
             </w:r>
           </w:p>
         </w:tc>
@@ -3727,7 +3727,7 @@
                 <w:sz w:val="20"/>
                 <w:szCs w:val="20"/>
               </w:rPr>
-              <w:t>{d.parcelsAgricultureDescription:ifEM():show(.noData)}</w:t>
+              <w:t>{d.parcelsAgricultureDescription:convCRLF:ifEM():show(.noData)}</w:t>
             </w:r>
           </w:p>
         </w:tc>
@@ -3784,7 +3784,7 @@
                 <w:sz w:val="20"/>
                 <w:szCs w:val="20"/>
               </w:rPr>
-              <w:t>{d.parcelsAgricultureImprovementDescription:ifEM():show(.noData)}</w:t>
+              <w:t>{d.parcelsAgricultureImprovementDescription:convCRLF:ifEM():show(.noData)}</w:t>
             </w:r>
           </w:p>
         </w:tc>
@@ -3841,7 +3841,7 @@
                 <w:sz w:val="20"/>
                 <w:szCs w:val="20"/>
               </w:rPr>
-              <w:t>{d.parcelsNonAgricultureUseDescription:ifEM():show(.noData)}</w:t>
+              <w:t>{d.parcelsNonAgricultureUseDescription:convCRLF:ifEM():show(.noData)}</w:t>
             </w:r>
           </w:p>
         </w:tc>
@@ -4664,7 +4664,7 @@
                 <w:sz w:val="20"/>
                 <w:szCs w:val="20"/>
               </w:rPr>
-              <w:t>{d.purpose:ifEM():show(.noData)}</w:t>
+              <w:t>{d.purpose:convCRLF:ifEM():show(.noData)}</w:t>
             </w:r>
           </w:p>
         </w:tc>
@@ -4725,7 +4725,7 @@
                 <w:sz w:val="20"/>
                 <w:szCs w:val="20"/>
               </w:rPr>
-              <w:t>{d.soilFillTypeToPlace:ifEM():show(.noData)}</w:t>
+              <w:t>{d.soilFillTypeToPlace:convCRLF:ifEM():show(.noData)}</w:t>
             </w:r>
           </w:p>
         </w:tc>
@@ -4786,7 +4786,7 @@
                 <w:sz w:val="20"/>
                 <w:szCs w:val="20"/>
               </w:rPr>
-              <w:t>{d.soilTypeRemoved:ifEM():show(.noData)}</w:t>
+              <w:t>{d.soilTypeRemoved:convCRLF:ifEM():show(.noData)}</w:t>
             </w:r>
           </w:p>
         </w:tc>
@@ -7923,7 +7923,7 @@
                 <w:sz w:val="20"/>
                 <w:szCs w:val="20"/>
               </w:rPr>
-              <w:t>{d.soilStructureFarmUseReason:ifEM():show(.noData)}</w:t>
+              <w:t>{d.soilStructureFarmUseReason:convCRLF:ifEM():show(.noData)}</w:t>
             </w:r>
           </w:p>
         </w:tc>
@@ -8002,7 +8002,7 @@
                 <w:sz w:val="20"/>
                 <w:szCs w:val="20"/>
               </w:rPr>
-              <w:t>{d.soilStructureResidentialUseReason:ifEM():show(.noData)}</w:t>
+              <w:t>{d.soilStructureResidentialUseReason:convCRLF:ifEM():show(.noData)}</w:t>
             </w:r>
           </w:p>
         </w:tc>
@@ -8077,7 +8077,7 @@
                 <w:sz w:val="20"/>
                 <w:szCs w:val="20"/>
               </w:rPr>
-              <w:t>{d.soilAgriParcelActivity:ifEM():show(.noData)}</w:t>
+              <w:t>{d.soilAgriParcelActivity:convCRLF:ifEM():show(.noData)}</w:t>
             </w:r>
           </w:p>
         </w:tc>
@@ -8146,7 +8146,7 @@
                 <w:sz w:val="20"/>
                 <w:szCs w:val="20"/>
               </w:rPr>
-              <w:t>{d.soilStructureResidentialAccessoryUseReason:ifEM():show(.noData)}</w:t>
+              <w:t>{d.soilStructureResidentialAccessoryUseReason:convCRLF:ifEM():show(.noData)}</w:t>
             </w:r>
           </w:p>
         </w:tc>
@@ -8221,7 +8221,7 @@
                 <w:sz w:val="20"/>
                 <w:szCs w:val="20"/>
               </w:rPr>
-              <w:t>{d.soilStructureOtherUseReason:ifEM():show(.noData)}</w:t>
+              <w:t>{d.soilStructureOtherUseReason:convCRLF:ifEM():show(.noData)}</w:t>
             </w:r>
           </w:p>
         </w:tc>

</xml_diff>

<commit_message>
Re-add multi line char fix to pfrs after conflict (#1474)
</commit_message>
<xml_diff>
--- a/services/templates/pdf/noi-submissions/noi-pfrs-submission-template.docx
+++ b/services/templates/pdf/noi-submissions/noi-pfrs-submission-template.docx
@@ -2361,7 +2361,7 @@
                 <w:sz w:val="20"/>
                 <w:szCs w:val="20"/>
               </w:rPr>
-              <w:t>{d.parcels[i].owners[i].organizationName}</w:t>
+              <w:t>{d.parcels[i].owners[i].organizationName}f</w:t>
             </w:r>
           </w:p>
         </w:tc>
@@ -3727,7 +3727,7 @@
                 <w:sz w:val="20"/>
                 <w:szCs w:val="20"/>
               </w:rPr>
-              <w:t>{d.parcelsAgricultureDescription:ifEM():show(.noData)}</w:t>
+              <w:t>{d.parcelsAgricultureDescription:convCRLF:ifEM():show(.noData)}</w:t>
             </w:r>
           </w:p>
         </w:tc>
@@ -3784,7 +3784,7 @@
                 <w:sz w:val="20"/>
                 <w:szCs w:val="20"/>
               </w:rPr>
-              <w:t>{d.parcelsAgricultureImprovementDescription:ifEM():show(.noData)}</w:t>
+              <w:t>{d.parcelsAgricultureImprovementDescription:convCRLF:ifEM():show(.noData)}</w:t>
             </w:r>
           </w:p>
         </w:tc>
@@ -3841,7 +3841,7 @@
                 <w:sz w:val="20"/>
                 <w:szCs w:val="20"/>
               </w:rPr>
-              <w:t>{d.parcelsNonAgricultureUseDescription:ifEM():show(.noData)}</w:t>
+              <w:t>{d.parcelsNonAgricultureUseDescription:convCRLF:ifEM():show(.noData)}</w:t>
             </w:r>
           </w:p>
         </w:tc>
@@ -4664,7 +4664,7 @@
                 <w:sz w:val="20"/>
                 <w:szCs w:val="20"/>
               </w:rPr>
-              <w:t>{d.purpose:ifEM():show(.noData)}</w:t>
+              <w:t>{d.purpose:convCRLF:ifEM():show(.noData)}</w:t>
             </w:r>
           </w:p>
         </w:tc>
@@ -4725,7 +4725,7 @@
                 <w:sz w:val="20"/>
                 <w:szCs w:val="20"/>
               </w:rPr>
-              <w:t>{d.soilFillTypeToPlace:ifEM():show(.noData)}</w:t>
+              <w:t>{d.soilFillTypeToPlace:convCRLF:ifEM():show(.noData)}</w:t>
             </w:r>
           </w:p>
         </w:tc>
@@ -4786,7 +4786,7 @@
                 <w:sz w:val="20"/>
                 <w:szCs w:val="20"/>
               </w:rPr>
-              <w:t>{d.soilTypeRemoved:ifEM():show(.noData)}</w:t>
+              <w:t>{d.soilTypeRemoved:convCRLF:ifEM():show(.noData)}</w:t>
             </w:r>
           </w:p>
         </w:tc>
@@ -7923,7 +7923,7 @@
                 <w:sz w:val="20"/>
                 <w:szCs w:val="20"/>
               </w:rPr>
-              <w:t>{d.soilStructureFarmUseReason:ifEM():show(.noData)}</w:t>
+              <w:t>{d.soilStructureFarmUseReason:convCRLF:ifEM():show(.noData)}</w:t>
             </w:r>
           </w:p>
         </w:tc>
@@ -8002,7 +8002,7 @@
                 <w:sz w:val="20"/>
                 <w:szCs w:val="20"/>
               </w:rPr>
-              <w:t>{d.soilStructureResidentialUseReason:ifEM():show(.noData)}</w:t>
+              <w:t>{d.soilStructureResidentialUseReason:convCRLF:ifEM():show(.noData)}</w:t>
             </w:r>
           </w:p>
         </w:tc>
@@ -8077,7 +8077,7 @@
                 <w:sz w:val="20"/>
                 <w:szCs w:val="20"/>
               </w:rPr>
-              <w:t>{d.soilAgriParcelActivity:ifEM():show(.noData)}</w:t>
+              <w:t>{d.soilAgriParcelActivity:convCRLF:ifEM():show(.noData)}</w:t>
             </w:r>
           </w:p>
         </w:tc>
@@ -8146,7 +8146,7 @@
                 <w:sz w:val="20"/>
                 <w:szCs w:val="20"/>
               </w:rPr>
-              <w:t>{d.soilStructureResidentialAccessoryUseReason:ifEM():show(.noData)}</w:t>
+              <w:t>{d.soilStructureResidentialAccessoryUseReason:convCRLF:ifEM():show(.noData)}</w:t>
             </w:r>
           </w:p>
         </w:tc>
@@ -8221,7 +8221,7 @@
                 <w:sz w:val="20"/>
                 <w:szCs w:val="20"/>
               </w:rPr>
-              <w:t>{d.soilStructureOtherUseReason:ifEM():show(.noData)}</w:t>
+              <w:t>{d.soilStructureOtherUseReason:convCRLF:ifEM():show(.noData)}</w:t>
             </w:r>
           </w:p>
         </w:tc>

</xml_diff>

<commit_message>
Fix `Yes` used instead of `true`
- This fixes farm use description not showing at all
- Also cleaned up spaces
</commit_message>
<xml_diff>
--- a/services/templates/pdf/noi-submissions/noi-pfrs-submission-template.docx
+++ b/services/templates/pdf/noi-submissions/noi-pfrs-submission-template.docx
@@ -6353,12 +6353,6 @@
       </w:r>
       <w:r>
         <w:rPr>
-          <w:rFonts w:hint="eastAsia"/>
-        </w:rPr>
-        <w:t xml:space="preserve"> </w:t>
-      </w:r>
-      <w:r>
-        <w:rPr>
           <w:rFonts w:ascii="BC Sans" w:hAnsi="BC Sans" w:hint="eastAsia"/>
           <w:bCs/>
           <w:sz w:val="20"/>
@@ -6373,188 +6367,11 @@
           <w:sz w:val="20"/>
           <w:szCs w:val="20"/>
         </w:rPr>
-        <w:t>:ifEQ(Yes):showBegin}</w:t>
-      </w:r>
-    </w:p>
-    <w:tbl>
-      <w:tblPr>
-        <w:tblW w:w="5000" w:type="pct"/>
-        <w:tblLayout w:type="fixed"/>
-        <w:tblCellMar>
-          <w:top w:w="57" w:type="dxa"/>
-          <w:left w:w="57" w:type="dxa"/>
-          <w:bottom w:w="170" w:type="dxa"/>
-          <w:right w:w="57" w:type="dxa"/>
-        </w:tblCellMar>
-        <w:tblLook w:val="04A0" w:firstRow="1" w:lastRow="0" w:firstColumn="1" w:lastColumn="0" w:noHBand="0" w:noVBand="1"/>
-      </w:tblPr>
-      <w:tblGrid>
-        <w:gridCol w:w="3636"/>
-        <w:gridCol w:w="7255"/>
-      </w:tblGrid>
-      <w:tr>
-        <w:tc>
-          <w:tcPr>
-            <w:tcW w:w="3636" w:type="dxa"/>
-          </w:tcPr>
-          <w:p>
-            <w:pPr>
-              <w:widowControl w:val="0"/>
-              <w:spacing w:line="276" w:lineRule="auto"/>
-              <w:rPr>
-                <w:rFonts w:ascii="BC Sans" w:hAnsi="BC Sans" w:hint="eastAsia"/>
-                <w:b/>
-                <w:bCs/>
-                <w:sz w:val="20"/>
-                <w:szCs w:val="20"/>
-              </w:rPr>
-            </w:pPr>
-            <w:r>
-              <w:rPr>
-                <w:rFonts w:ascii="BC Sans" w:hAnsi="BC Sans"/>
-                <w:b/>
-                <w:bCs/>
-                <w:color w:val="000000"/>
-                <w:sz w:val="20"/>
-                <w:szCs w:val="20"/>
-              </w:rPr>
-              <w:t>Describe how the structure is necessary for farm use</w:t>
-            </w:r>
-          </w:p>
-        </w:tc>
-        <w:tc>
-          <w:tcPr>
-            <w:tcW w:w="7254" w:type="dxa"/>
-          </w:tcPr>
-          <w:p>
-            <w:pPr>
-              <w:pStyle w:val="TableContents"/>
-              <w:spacing w:line="276" w:lineRule="auto"/>
-              <w:rPr>
-                <w:rFonts w:ascii="BC Sans" w:hAnsi="BC Sans" w:hint="eastAsia"/>
-                <w:b/>
-                <w:bCs/>
-                <w:sz w:val="20"/>
-                <w:szCs w:val="20"/>
-              </w:rPr>
-            </w:pPr>
-            <w:r>
-              <w:rPr>
-                <w:rFonts w:ascii="BC Sans" w:hAnsi="BC Sans"/>
-                <w:bCs/>
-                <w:sz w:val="20"/>
-                <w:szCs w:val="20"/>
-              </w:rPr>
-              <w:t>{d.soilStructureFarmUseReason:convCRLF:ifEM():show(.noData)}</w:t>
-            </w:r>
-          </w:p>
-        </w:tc>
-      </w:tr>
-    </w:tbl>
-    <w:p>
-      <w:pPr>
-        <w:pStyle w:val="TableContents"/>
-        <w:spacing w:line="276" w:lineRule="auto"/>
-        <w:rPr>
-          <w:rFonts w:ascii="BC Sans" w:hAnsi="BC Sans" w:hint="eastAsia"/>
-          <w:bCs/>
-          <w:sz w:val="20"/>
-          <w:szCs w:val="20"/>
-        </w:rPr>
-      </w:pPr>
-      <w:r>
-        <w:rPr>
-          <w:rFonts w:ascii="BC Sans" w:hAnsi="BC Sans"/>
-          <w:bCs/>
-          <w:sz w:val="20"/>
-          <w:szCs w:val="20"/>
-        </w:rPr>
-        <w:t>{d.</w:t>
-      </w:r>
-      <w:r>
-        <w:rPr>
-          <w:rFonts w:ascii="BC Sans" w:hAnsi="BC Sans" w:hint="eastAsia"/>
-          <w:bCs/>
-          <w:sz w:val="20"/>
-          <w:szCs w:val="20"/>
-        </w:rPr>
-        <w:t xml:space="preserve"> isSoilStructureFarmUseReasonVisible</w:t>
-      </w:r>
-      <w:r>
-        <w:rPr>
-          <w:rFonts w:ascii="BC Sans" w:hAnsi="BC Sans"/>
-          <w:bCs/>
-          <w:sz w:val="20"/>
-          <w:szCs w:val="20"/>
-        </w:rPr>
         <w:t>:ifEQ(</w:t>
       </w:r>
       <w:r>
         <w:rPr>
-          <w:rFonts w:ascii="BC Sans" w:hAnsi="BC Sans" w:hint="eastAsia"/>
-          <w:bCs/>
-          <w:sz w:val="20"/>
-          <w:szCs w:val="20"/>
-        </w:rPr>
-        <w:t>true</w:t>
-      </w:r>
-      <w:r>
-        <w:rPr>
           <w:rFonts w:ascii="BC Sans" w:hAnsi="BC Sans"/>
-          <w:bCs/>
-          <w:sz w:val="20"/>
-          <w:szCs w:val="20"/>
-        </w:rPr>
-        <w:t>):showEnd}</w:t>
-      </w:r>
-    </w:p>
-    <w:p>
-      <w:pPr>
-        <w:pStyle w:val="TableContents"/>
-        <w:spacing w:line="276" w:lineRule="auto"/>
-        <w:rPr>
-          <w:rFonts w:ascii="BC Sans" w:hAnsi="BC Sans" w:hint="eastAsia"/>
-          <w:bCs/>
-          <w:sz w:val="20"/>
-          <w:szCs w:val="20"/>
-        </w:rPr>
-      </w:pPr>
-      <w:r>
-        <w:rPr>
-          <w:rFonts w:ascii="BC Sans" w:hAnsi="BC Sans"/>
-          <w:bCs/>
-          <w:sz w:val="20"/>
-          <w:szCs w:val="20"/>
-        </w:rPr>
-        <w:t>{d.</w:t>
-      </w:r>
-      <w:r>
-        <w:rPr>
-          <w:rFonts w:hint="eastAsia"/>
-        </w:rPr>
-        <w:t xml:space="preserve"> </w:t>
-      </w:r>
-      <w:r>
-        <w:rPr>
-          <w:rFonts w:ascii="BC Sans" w:hAnsi="BC Sans" w:hint="eastAsia"/>
-          <w:bCs/>
-          <w:sz w:val="20"/>
-          <w:szCs w:val="20"/>
-        </w:rPr>
-        <w:t>isSoilStructureResidentialUseReasonVisible</w:t>
-      </w:r>
-      <w:r>
-        <w:rPr>
-          <w:rFonts w:ascii="BC Sans" w:hAnsi="BC Sans"/>
-          <w:bCs/>
-          <w:sz w:val="20"/>
-          <w:szCs w:val="20"/>
-        </w:rPr>
-        <w:t>:ifEQ(</w:t>
-      </w:r>
-      <w:r>
-        <w:rPr>
-          <w:rFonts w:ascii="BC Sans" w:hAnsi="BC Sans" w:hint="eastAsia"/>
           <w:bCs/>
           <w:sz w:val="20"/>
           <w:szCs w:val="20"/>
@@ -6594,54 +6411,53 @@
           </w:tcPr>
           <w:p>
             <w:pPr>
-              <w:pStyle w:val="TableContents"/>
-              <w:spacing w:line="276" w:lineRule="auto"/>
-              <w:rPr>
-                <w:rFonts w:ascii="BC Sans" w:hAnsi="BC Sans" w:hint="eastAsia"/>
+              <w:widowControl w:val="0"/>
+              <w:spacing w:line="276" w:lineRule="auto"/>
+              <w:rPr>
+                <w:rFonts w:ascii="BC Sans" w:hAnsi="BC Sans" w:hint="eastAsia"/>
+                <w:b/>
+                <w:bCs/>
+                <w:sz w:val="20"/>
+                <w:szCs w:val="20"/>
+              </w:rPr>
+            </w:pPr>
+            <w:r>
+              <w:rPr>
+                <w:rFonts w:ascii="BC Sans" w:hAnsi="BC Sans"/>
                 <w:b/>
                 <w:bCs/>
                 <w:color w:val="000000"/>
                 <w:sz w:val="20"/>
                 <w:szCs w:val="20"/>
               </w:rPr>
-            </w:pPr>
-            <w:r>
-              <w:rPr>
-                <w:rFonts w:ascii="BC Sans" w:hAnsi="BC Sans"/>
-                <w:b/>
-                <w:bCs/>
-                <w:color w:val="000000"/>
-                <w:sz w:val="20"/>
-                <w:szCs w:val="20"/>
-              </w:rPr>
-              <w:t>Describe how the structure is necessary for residential use</w:t>
-            </w:r>
-          </w:p>
-        </w:tc>
-        <w:tc>
-          <w:tcPr>
-            <w:tcW w:w="7255" w:type="dxa"/>
-          </w:tcPr>
-          <w:p>
-            <w:pPr>
-              <w:pStyle w:val="TableContents"/>
-              <w:spacing w:line="276" w:lineRule="auto"/>
-              <w:rPr>
-                <w:rFonts w:ascii="BC Sans" w:hAnsi="BC Sans" w:hint="eastAsia"/>
-                <w:b/>
-                <w:bCs/>
-                <w:sz w:val="20"/>
-                <w:szCs w:val="20"/>
-              </w:rPr>
-            </w:pPr>
-            <w:r>
-              <w:rPr>
-                <w:rFonts w:ascii="BC Sans" w:hAnsi="BC Sans"/>
-                <w:bCs/>
-                <w:sz w:val="20"/>
-                <w:szCs w:val="20"/>
-              </w:rPr>
-              <w:t>{d.soilStructureResidentialUseReason:convCRLF:ifEM():show(.noData)}</w:t>
+              <w:t>Describe how the structure is necessary for farm use</w:t>
+            </w:r>
+          </w:p>
+        </w:tc>
+        <w:tc>
+          <w:tcPr>
+            <w:tcW w:w="7254" w:type="dxa"/>
+          </w:tcPr>
+          <w:p>
+            <w:pPr>
+              <w:pStyle w:val="TableContents"/>
+              <w:spacing w:line="276" w:lineRule="auto"/>
+              <w:rPr>
+                <w:rFonts w:ascii="BC Sans" w:hAnsi="BC Sans" w:hint="eastAsia"/>
+                <w:b/>
+                <w:bCs/>
+                <w:sz w:val="20"/>
+                <w:szCs w:val="20"/>
+              </w:rPr>
+            </w:pPr>
+            <w:r>
+              <w:rPr>
+                <w:rFonts w:ascii="BC Sans" w:hAnsi="BC Sans"/>
+                <w:bCs/>
+                <w:sz w:val="20"/>
+                <w:szCs w:val="20"/>
+              </w:rPr>
+              <w:t>{d.soilStructureFarmUseReason:convCRLF:ifEM():show(.noData)}</w:t>
             </w:r>
           </w:p>
         </w:tc>
@@ -6674,7 +6490,16 @@
           <w:sz w:val="20"/>
           <w:szCs w:val="20"/>
         </w:rPr>
-        <w:t xml:space="preserve"> </w:t>
+        <w:t>isSoilStructureFarmUseReasonVisible</w:t>
+      </w:r>
+      <w:r>
+        <w:rPr>
+          <w:rFonts w:ascii="BC Sans" w:hAnsi="BC Sans"/>
+          <w:bCs/>
+          <w:sz w:val="20"/>
+          <w:szCs w:val="20"/>
+        </w:rPr>
+        <w:t>:ifEQ(</w:t>
       </w:r>
       <w:r>
         <w:rPr>
@@ -6683,7 +6508,7 @@
           <w:sz w:val="20"/>
           <w:szCs w:val="20"/>
         </w:rPr>
-        <w:t>isSoilStructureResidentialUseReasonVisible</w:t>
+        <w:t>true</w:t>
       </w:r>
       <w:r>
         <w:rPr>
@@ -6692,17 +6517,20 @@
           <w:sz w:val="20"/>
           <w:szCs w:val="20"/>
         </w:rPr>
-        <w:t>:ifEQ(</w:t>
+        <w:t>):showEnd}</w:t>
       </w:r>
-      <w:r>
+    </w:p>
+    <w:p>
+      <w:pPr>
+        <w:pStyle w:val="TableContents"/>
+        <w:spacing w:line="276" w:lineRule="auto"/>
         <w:rPr>
           <w:rFonts w:ascii="BC Sans" w:hAnsi="BC Sans" w:hint="eastAsia"/>
           <w:bCs/>
           <w:sz w:val="20"/>
           <w:szCs w:val="20"/>
         </w:rPr>
-        <w:t>true</w:t>
-      </w:r>
+      </w:pPr>
       <w:r>
         <w:rPr>
           <w:rFonts w:ascii="BC Sans" w:hAnsi="BC Sans"/>
@@ -6710,43 +6538,16 @@
           <w:sz w:val="20"/>
           <w:szCs w:val="20"/>
         </w:rPr>
-        <w:t>):showEnd}</w:t>
+        <w:t>{d.</w:t>
       </w:r>
-    </w:p>
-    <w:p>
-      <w:pPr>
-        <w:pStyle w:val="TableContents"/>
-        <w:spacing w:line="276" w:lineRule="auto"/>
+      <w:r>
         <w:rPr>
           <w:rFonts w:ascii="BC Sans" w:hAnsi="BC Sans" w:hint="eastAsia"/>
           <w:bCs/>
           <w:sz w:val="20"/>
           <w:szCs w:val="20"/>
         </w:rPr>
-      </w:pPr>
-      <w:r>
-        <w:rPr>
-          <w:rFonts w:ascii="BC Sans" w:hAnsi="BC Sans"/>
-          <w:bCs/>
-          <w:sz w:val="20"/>
-          <w:szCs w:val="20"/>
-        </w:rPr>
-        <w:t>{d.</w:t>
-      </w:r>
-      <w:r>
-        <w:rPr>
-          <w:rFonts w:hint="eastAsia"/>
-        </w:rPr>
-        <w:t xml:space="preserve"> </w:t>
-      </w:r>
-      <w:r>
-        <w:rPr>
-          <w:rFonts w:ascii="BC Sans" w:hAnsi="BC Sans" w:hint="eastAsia"/>
-          <w:bCs/>
-          <w:sz w:val="20"/>
-          <w:szCs w:val="20"/>
-        </w:rPr>
-        <w:t>isSoilAgriParcelActivityVisible</w:t>
+        <w:t>isSoilStructureResidentialUseReasonVisible</w:t>
       </w:r>
       <w:r>
         <w:rPr>
@@ -6803,20 +6604,23 @@
               <w:spacing w:line="276" w:lineRule="auto"/>
               <w:rPr>
                 <w:rFonts w:ascii="BC Sans" w:hAnsi="BC Sans" w:hint="eastAsia"/>
-                <w:sz w:val="20"/>
-                <w:szCs w:val="20"/>
-              </w:rPr>
-            </w:pPr>
-            <w:r>
-              <w:rPr>
-                <w:rFonts w:ascii="BC Sans" w:hAnsi="BC Sans"/>
                 <w:b/>
                 <w:bCs/>
                 <w:color w:val="000000"/>
                 <w:sz w:val="20"/>
                 <w:szCs w:val="20"/>
               </w:rPr>
-              <w:t>Describe the current agricultural activity on the parcel(s)</w:t>
+            </w:pPr>
+            <w:r>
+              <w:rPr>
+                <w:rFonts w:ascii="BC Sans" w:hAnsi="BC Sans"/>
+                <w:b/>
+                <w:bCs/>
+                <w:color w:val="000000"/>
+                <w:sz w:val="20"/>
+                <w:szCs w:val="20"/>
+              </w:rPr>
+              <w:t>Describe how the structure is necessary for residential use</w:t>
             </w:r>
           </w:p>
         </w:tc>
@@ -6830,17 +6634,20 @@
               <w:spacing w:line="276" w:lineRule="auto"/>
               <w:rPr>
                 <w:rFonts w:ascii="BC Sans" w:hAnsi="BC Sans" w:hint="eastAsia"/>
-                <w:sz w:val="20"/>
-                <w:szCs w:val="20"/>
-              </w:rPr>
-            </w:pPr>
-            <w:r>
-              <w:rPr>
-                <w:rFonts w:ascii="BC Sans" w:hAnsi="BC Sans"/>
-                <w:sz w:val="20"/>
-                <w:szCs w:val="20"/>
-              </w:rPr>
-              <w:t>{d.soilAgriParcelActivity:convCRLF:ifEM():show(.noData)}</w:t>
+                <w:b/>
+                <w:bCs/>
+                <w:sz w:val="20"/>
+                <w:szCs w:val="20"/>
+              </w:rPr>
+            </w:pPr>
+            <w:r>
+              <w:rPr>
+                <w:rFonts w:ascii="BC Sans" w:hAnsi="BC Sans"/>
+                <w:bCs/>
+                <w:sz w:val="20"/>
+                <w:szCs w:val="20"/>
+              </w:rPr>
+              <w:t>{d.soilStructureResidentialUseReason:convCRLF:ifEM():show(.noData)}</w:t>
             </w:r>
           </w:p>
         </w:tc>
@@ -6873,7 +6680,16 @@
           <w:sz w:val="20"/>
           <w:szCs w:val="20"/>
         </w:rPr>
-        <w:t xml:space="preserve"> </w:t>
+        <w:t>isSoilStructureResidentialUseReasonVisible</w:t>
+      </w:r>
+      <w:r>
+        <w:rPr>
+          <w:rFonts w:ascii="BC Sans" w:hAnsi="BC Sans"/>
+          <w:bCs/>
+          <w:sz w:val="20"/>
+          <w:szCs w:val="20"/>
+        </w:rPr>
+        <w:t>:ifEQ(</w:t>
       </w:r>
       <w:r>
         <w:rPr>
@@ -6882,7 +6698,7 @@
           <w:sz w:val="20"/>
           <w:szCs w:val="20"/>
         </w:rPr>
-        <w:t>isSoilAgriParcelActivityVisible</w:t>
+        <w:t>true</w:t>
       </w:r>
       <w:r>
         <w:rPr>
@@ -6891,17 +6707,20 @@
           <w:sz w:val="20"/>
           <w:szCs w:val="20"/>
         </w:rPr>
-        <w:t>:ifEQ(</w:t>
+        <w:t>):showEnd}</w:t>
       </w:r>
-      <w:r>
+    </w:p>
+    <w:p>
+      <w:pPr>
+        <w:pStyle w:val="TableContents"/>
+        <w:spacing w:line="276" w:lineRule="auto"/>
         <w:rPr>
           <w:rFonts w:ascii="BC Sans" w:hAnsi="BC Sans" w:hint="eastAsia"/>
           <w:bCs/>
           <w:sz w:val="20"/>
           <w:szCs w:val="20"/>
         </w:rPr>
-        <w:t>true</w:t>
-      </w:r>
+      </w:pPr>
       <w:r>
         <w:rPr>
           <w:rFonts w:ascii="BC Sans" w:hAnsi="BC Sans"/>
@@ -6909,43 +6728,16 @@
           <w:sz w:val="20"/>
           <w:szCs w:val="20"/>
         </w:rPr>
-        <w:t>):showEnd}</w:t>
+        <w:t>{d.</w:t>
       </w:r>
-    </w:p>
-    <w:p>
-      <w:pPr>
-        <w:pStyle w:val="TableContents"/>
-        <w:spacing w:line="276" w:lineRule="auto"/>
+      <w:r>
         <w:rPr>
           <w:rFonts w:ascii="BC Sans" w:hAnsi="BC Sans" w:hint="eastAsia"/>
           <w:bCs/>
           <w:sz w:val="20"/>
           <w:szCs w:val="20"/>
         </w:rPr>
-      </w:pPr>
-      <w:r>
-        <w:rPr>
-          <w:rFonts w:ascii="BC Sans" w:hAnsi="BC Sans"/>
-          <w:bCs/>
-          <w:sz w:val="20"/>
-          <w:szCs w:val="20"/>
-        </w:rPr>
-        <w:t>{d.</w:t>
-      </w:r>
-      <w:r>
-        <w:rPr>
-          <w:rFonts w:hint="eastAsia"/>
-        </w:rPr>
-        <w:t xml:space="preserve"> </w:t>
-      </w:r>
-      <w:r>
-        <w:rPr>
-          <w:rFonts w:ascii="BC Sans" w:hAnsi="BC Sans" w:hint="eastAsia"/>
-          <w:bCs/>
-          <w:sz w:val="20"/>
-          <w:szCs w:val="20"/>
-        </w:rPr>
-        <w:t>isSoilStructureResidentialAccessoryUseReasonVisible</w:t>
+        <w:t>isSoilAgriParcelActivityVisible</w:t>
       </w:r>
       <w:r>
         <w:rPr>
@@ -7002,22 +6794,20 @@
               <w:spacing w:line="276" w:lineRule="auto"/>
               <w:rPr>
                 <w:rFonts w:ascii="BC Sans" w:hAnsi="BC Sans" w:hint="eastAsia"/>
-                <w:b/>
+                <w:sz w:val="20"/>
+                <w:szCs w:val="20"/>
+              </w:rPr>
+            </w:pPr>
+            <w:r>
+              <w:rPr>
+                <w:rFonts w:ascii="BC Sans" w:hAnsi="BC Sans"/>
+                <w:b/>
+                <w:bCs/>
                 <w:color w:val="000000"/>
                 <w:sz w:val="20"/>
                 <w:szCs w:val="20"/>
               </w:rPr>
-            </w:pPr>
-            <w:r>
-              <w:rPr>
-                <w:rFonts w:ascii="BC Sans" w:hAnsi="BC Sans"/>
-                <w:b/>
-                <w:bCs/>
-                <w:color w:val="000000"/>
-                <w:sz w:val="20"/>
-                <w:szCs w:val="20"/>
-              </w:rPr>
-              <w:t>Describe the intended use of the residential accessory structure</w:t>
+              <w:t>Describe the current agricultural activity on the parcel(s)</w:t>
             </w:r>
           </w:p>
         </w:tc>
@@ -7041,7 +6831,7 @@
                 <w:sz w:val="20"/>
                 <w:szCs w:val="20"/>
               </w:rPr>
-              <w:t>{d.soilStructureResidentialAccessoryUseReason:convCRLF:ifEM():show(.noData)}</w:t>
+              <w:t>{d.soilAgriParcelActivity:convCRLF:ifEM():show(.noData)}</w:t>
             </w:r>
           </w:p>
         </w:tc>
@@ -7074,7 +6864,16 @@
           <w:sz w:val="20"/>
           <w:szCs w:val="20"/>
         </w:rPr>
-        <w:t xml:space="preserve"> </w:t>
+        <w:t>isSoilAgriParcelActivityVisible</w:t>
+      </w:r>
+      <w:r>
+        <w:rPr>
+          <w:rFonts w:ascii="BC Sans" w:hAnsi="BC Sans"/>
+          <w:bCs/>
+          <w:sz w:val="20"/>
+          <w:szCs w:val="20"/>
+        </w:rPr>
+        <w:t>:ifEQ(</w:t>
       </w:r>
       <w:r>
         <w:rPr>
@@ -7083,7 +6882,7 @@
           <w:sz w:val="20"/>
           <w:szCs w:val="20"/>
         </w:rPr>
-        <w:t>isSoilStructureResidentialAccessoryUseReasonVisible</w:t>
+        <w:t>true</w:t>
       </w:r>
       <w:r>
         <w:rPr>
@@ -7092,17 +6891,20 @@
           <w:sz w:val="20"/>
           <w:szCs w:val="20"/>
         </w:rPr>
-        <w:t>:ifEQ(</w:t>
+        <w:t>):showEnd}</w:t>
       </w:r>
-      <w:r>
+    </w:p>
+    <w:p>
+      <w:pPr>
+        <w:pStyle w:val="TableContents"/>
+        <w:spacing w:line="276" w:lineRule="auto"/>
         <w:rPr>
           <w:rFonts w:ascii="BC Sans" w:hAnsi="BC Sans" w:hint="eastAsia"/>
           <w:bCs/>
           <w:sz w:val="20"/>
           <w:szCs w:val="20"/>
         </w:rPr>
-        <w:t>true</w:t>
-      </w:r>
+      </w:pPr>
       <w:r>
         <w:rPr>
           <w:rFonts w:ascii="BC Sans" w:hAnsi="BC Sans"/>
@@ -7110,43 +6912,16 @@
           <w:sz w:val="20"/>
           <w:szCs w:val="20"/>
         </w:rPr>
-        <w:t>):showEnd}</w:t>
+        <w:t>{d.</w:t>
       </w:r>
-    </w:p>
-    <w:p>
-      <w:pPr>
-        <w:pStyle w:val="TableContents"/>
-        <w:spacing w:line="276" w:lineRule="auto"/>
+      <w:r>
         <w:rPr>
           <w:rFonts w:ascii="BC Sans" w:hAnsi="BC Sans" w:hint="eastAsia"/>
           <w:bCs/>
           <w:sz w:val="20"/>
           <w:szCs w:val="20"/>
         </w:rPr>
-      </w:pPr>
-      <w:r>
-        <w:rPr>
-          <w:rFonts w:ascii="BC Sans" w:hAnsi="BC Sans"/>
-          <w:bCs/>
-          <w:sz w:val="20"/>
-          <w:szCs w:val="20"/>
-        </w:rPr>
-        <w:t>{d.</w:t>
-      </w:r>
-      <w:r>
-        <w:rPr>
-          <w:rFonts w:hint="eastAsia"/>
-        </w:rPr>
-        <w:t xml:space="preserve"> </w:t>
-      </w:r>
-      <w:r>
-        <w:rPr>
-          <w:rFonts w:ascii="BC Sans" w:hAnsi="BC Sans" w:hint="eastAsia"/>
-          <w:bCs/>
-          <w:sz w:val="20"/>
-          <w:szCs w:val="20"/>
-        </w:rPr>
-        <w:t>isSoilOtherStructureUseReasonVisible</w:t>
+        <w:t>isSoilStructureResidentialAccessoryUseReasonVisible</w:t>
       </w:r>
       <w:r>
         <w:rPr>
@@ -7213,11 +6988,12 @@
               <w:rPr>
                 <w:rFonts w:ascii="BC Sans" w:hAnsi="BC Sans"/>
                 <w:b/>
+                <w:bCs/>
                 <w:color w:val="000000"/>
                 <w:sz w:val="20"/>
                 <w:szCs w:val="20"/>
               </w:rPr>
-              <w:t>Describe the intended use of the 'Other' structure</w:t>
+              <w:t>Describe the intended use of the residential accessory structure</w:t>
             </w:r>
           </w:p>
         </w:tc>
@@ -7241,7 +7017,7 @@
                 <w:sz w:val="20"/>
                 <w:szCs w:val="20"/>
               </w:rPr>
-              <w:t>{d.soilStructureOtherUseReason:convCRLF:ifEM():show(.noData)}</w:t>
+              <w:t>{d.soilStructureResidentialAccessoryUseReason:convCRLF:ifEM():show(.noData)}</w:t>
             </w:r>
           </w:p>
         </w:tc>
@@ -7274,7 +7050,183 @@
           <w:sz w:val="20"/>
           <w:szCs w:val="20"/>
         </w:rPr>
-        <w:t xml:space="preserve"> </w:t>
+        <w:t>isSoilStructureResidentialAccessoryUseReasonVisible</w:t>
+      </w:r>
+      <w:r>
+        <w:rPr>
+          <w:rFonts w:ascii="BC Sans" w:hAnsi="BC Sans"/>
+          <w:bCs/>
+          <w:sz w:val="20"/>
+          <w:szCs w:val="20"/>
+        </w:rPr>
+        <w:t>:ifEQ(</w:t>
+      </w:r>
+      <w:r>
+        <w:rPr>
+          <w:rFonts w:ascii="BC Sans" w:hAnsi="BC Sans" w:hint="eastAsia"/>
+          <w:bCs/>
+          <w:sz w:val="20"/>
+          <w:szCs w:val="20"/>
+        </w:rPr>
+        <w:t>true</w:t>
+      </w:r>
+      <w:r>
+        <w:rPr>
+          <w:rFonts w:ascii="BC Sans" w:hAnsi="BC Sans"/>
+          <w:bCs/>
+          <w:sz w:val="20"/>
+          <w:szCs w:val="20"/>
+        </w:rPr>
+        <w:t>):showEnd}</w:t>
+      </w:r>
+    </w:p>
+    <w:p>
+      <w:pPr>
+        <w:pStyle w:val="TableContents"/>
+        <w:spacing w:line="276" w:lineRule="auto"/>
+        <w:rPr>
+          <w:rFonts w:ascii="BC Sans" w:hAnsi="BC Sans" w:hint="eastAsia"/>
+          <w:bCs/>
+          <w:sz w:val="20"/>
+          <w:szCs w:val="20"/>
+        </w:rPr>
+      </w:pPr>
+      <w:r>
+        <w:rPr>
+          <w:rFonts w:ascii="BC Sans" w:hAnsi="BC Sans"/>
+          <w:bCs/>
+          <w:sz w:val="20"/>
+          <w:szCs w:val="20"/>
+        </w:rPr>
+        <w:t>{d.</w:t>
+      </w:r>
+      <w:r>
+        <w:rPr>
+          <w:rFonts w:ascii="BC Sans" w:hAnsi="BC Sans" w:hint="eastAsia"/>
+          <w:bCs/>
+          <w:sz w:val="20"/>
+          <w:szCs w:val="20"/>
+        </w:rPr>
+        <w:t>isSoilOtherStructureUseReasonVisible</w:t>
+      </w:r>
+      <w:r>
+        <w:rPr>
+          <w:rFonts w:ascii="BC Sans" w:hAnsi="BC Sans"/>
+          <w:bCs/>
+          <w:sz w:val="20"/>
+          <w:szCs w:val="20"/>
+        </w:rPr>
+        <w:t>:ifEQ(</w:t>
+      </w:r>
+      <w:r>
+        <w:rPr>
+          <w:rFonts w:ascii="BC Sans" w:hAnsi="BC Sans" w:hint="eastAsia"/>
+          <w:bCs/>
+          <w:sz w:val="20"/>
+          <w:szCs w:val="20"/>
+        </w:rPr>
+        <w:t>true</w:t>
+      </w:r>
+      <w:r>
+        <w:rPr>
+          <w:rFonts w:ascii="BC Sans" w:hAnsi="BC Sans"/>
+          <w:bCs/>
+          <w:sz w:val="20"/>
+          <w:szCs w:val="20"/>
+        </w:rPr>
+        <w:t>):showBegin}</w:t>
+      </w:r>
+    </w:p>
+    <w:tbl>
+      <w:tblPr>
+        <w:tblW w:w="5000" w:type="pct"/>
+        <w:tblLayout w:type="fixed"/>
+        <w:tblCellMar>
+          <w:top w:w="57" w:type="dxa"/>
+          <w:left w:w="57" w:type="dxa"/>
+          <w:bottom w:w="170" w:type="dxa"/>
+          <w:right w:w="57" w:type="dxa"/>
+        </w:tblCellMar>
+        <w:tblLook w:val="04A0" w:firstRow="1" w:lastRow="0" w:firstColumn="1" w:lastColumn="0" w:noHBand="0" w:noVBand="1"/>
+      </w:tblPr>
+      <w:tblGrid>
+        <w:gridCol w:w="3636"/>
+        <w:gridCol w:w="7255"/>
+      </w:tblGrid>
+      <w:tr>
+        <w:tc>
+          <w:tcPr>
+            <w:tcW w:w="3636" w:type="dxa"/>
+          </w:tcPr>
+          <w:p>
+            <w:pPr>
+              <w:pStyle w:val="TableContents"/>
+              <w:spacing w:line="276" w:lineRule="auto"/>
+              <w:rPr>
+                <w:rFonts w:ascii="BC Sans" w:hAnsi="BC Sans" w:hint="eastAsia"/>
+                <w:b/>
+                <w:color w:val="000000"/>
+                <w:sz w:val="20"/>
+                <w:szCs w:val="20"/>
+              </w:rPr>
+            </w:pPr>
+            <w:r>
+              <w:rPr>
+                <w:rFonts w:ascii="BC Sans" w:hAnsi="BC Sans"/>
+                <w:b/>
+                <w:color w:val="000000"/>
+                <w:sz w:val="20"/>
+                <w:szCs w:val="20"/>
+              </w:rPr>
+              <w:t>Describe the intended use of the 'Other' structure</w:t>
+            </w:r>
+          </w:p>
+        </w:tc>
+        <w:tc>
+          <w:tcPr>
+            <w:tcW w:w="7255" w:type="dxa"/>
+          </w:tcPr>
+          <w:p>
+            <w:pPr>
+              <w:pStyle w:val="TableContents"/>
+              <w:spacing w:line="276" w:lineRule="auto"/>
+              <w:rPr>
+                <w:rFonts w:ascii="BC Sans" w:hAnsi="BC Sans" w:hint="eastAsia"/>
+                <w:sz w:val="20"/>
+                <w:szCs w:val="20"/>
+              </w:rPr>
+            </w:pPr>
+            <w:r>
+              <w:rPr>
+                <w:rFonts w:ascii="BC Sans" w:hAnsi="BC Sans"/>
+                <w:sz w:val="20"/>
+                <w:szCs w:val="20"/>
+              </w:rPr>
+              <w:t>{d.soilStructureOtherUseReason:convCRLF:ifEM():show(.noData)}</w:t>
+            </w:r>
+          </w:p>
+        </w:tc>
+      </w:tr>
+    </w:tbl>
+    <w:p>
+      <w:pPr>
+        <w:pStyle w:val="TableContents"/>
+        <w:spacing w:line="276" w:lineRule="auto"/>
+        <w:rPr>
+          <w:rFonts w:ascii="BC Sans" w:hAnsi="BC Sans" w:hint="eastAsia"/>
+          <w:bCs/>
+          <w:sz w:val="20"/>
+          <w:szCs w:val="20"/>
+        </w:rPr>
+      </w:pPr>
+      <w:r>
+        <w:rPr>
+          <w:rFonts w:ascii="BC Sans" w:hAnsi="BC Sans"/>
+          <w:bCs/>
+          <w:sz w:val="20"/>
+          <w:szCs w:val="20"/>
+        </w:rPr>
+        <w:t>{d.</w:t>
       </w:r>
       <w:r>
         <w:rPr>

</xml_diff>

<commit_message>
No Data -> Not Applicable for Owner/Transferee Organization Fields
In 25 places
</commit_message>
<xml_diff>
--- a/services/templates/pdf/noi-submissions/noi-pfrs-submission-template.docx
+++ b/services/templates/pdf/noi-submissions/noi-pfrs-submission-template.docx
@@ -1265,7 +1265,7 @@
                 <w:sz w:val="20"/>
                 <w:szCs w:val="20"/>
               </w:rPr>
-              <w:t>{d.parcels[i].owners[i].organizationName:ifEM():show(.noData)}</w:t>
+              <w:t>{d.parcels[i].owners[i].organizationName:ifEM():show(.notApplicable)}</w:t>
             </w:r>
           </w:p>
         </w:tc>
@@ -1393,7 +1393,7 @@
                 <w:sz w:val="20"/>
                 <w:szCs w:val="20"/>
               </w:rPr>
-              <w:t>{d.parcels[i].owners[i+1].organizationName:ifEM():show(.noData)}</w:t>
+              <w:t>{d.parcels[i].owners[i+1].organizationName:ifEM():show(.notApplicable)}</w:t>
             </w:r>
           </w:p>
         </w:tc>

</xml_diff>

<commit_message>
Add "no data" to empty attachments table
</commit_message>
<xml_diff>
--- a/services/templates/pdf/noi-submissions/noi-pfrs-submission-template.docx
+++ b/services/templates/pdf/noi-submissions/noi-pfrs-submission-template.docx
@@ -5,7 +5,7 @@
     <w:p>
       <w:pPr>
         <w:rPr>
-          <w:rFonts w:ascii="BC Sans" w:hAnsi="BC Sans" w:hint="eastAsia"/>
+          <w:rFonts w:ascii="BC Sans" w:hAnsi="BC Sans"/>
         </w:rPr>
       </w:pPr>
       <w:r>
@@ -63,49 +63,49 @@
     <w:p>
       <w:pPr>
         <w:rPr>
-          <w:rFonts w:ascii="BC Sans" w:hAnsi="BC Sans" w:hint="eastAsia"/>
+          <w:rFonts w:ascii="BC Sans" w:hAnsi="BC Sans"/>
         </w:rPr>
       </w:pPr>
     </w:p>
     <w:p>
       <w:pPr>
         <w:rPr>
-          <w:rFonts w:ascii="BC Sans" w:hAnsi="BC Sans" w:hint="eastAsia"/>
+          <w:rFonts w:ascii="BC Sans" w:hAnsi="BC Sans"/>
         </w:rPr>
       </w:pPr>
     </w:p>
     <w:p>
       <w:pPr>
         <w:rPr>
-          <w:rFonts w:ascii="BC Sans" w:hAnsi="BC Sans" w:hint="eastAsia"/>
+          <w:rFonts w:ascii="BC Sans" w:hAnsi="BC Sans"/>
         </w:rPr>
       </w:pPr>
     </w:p>
     <w:p>
       <w:pPr>
         <w:rPr>
-          <w:rFonts w:ascii="BC Sans" w:hAnsi="BC Sans" w:hint="eastAsia"/>
+          <w:rFonts w:ascii="BC Sans" w:hAnsi="BC Sans"/>
         </w:rPr>
       </w:pPr>
     </w:p>
     <w:p>
       <w:pPr>
         <w:rPr>
-          <w:rFonts w:ascii="BC Sans" w:hAnsi="BC Sans" w:hint="eastAsia"/>
+          <w:rFonts w:ascii="BC Sans" w:hAnsi="BC Sans"/>
         </w:rPr>
       </w:pPr>
     </w:p>
     <w:p>
       <w:pPr>
         <w:rPr>
-          <w:rFonts w:ascii="BC Sans" w:hAnsi="BC Sans" w:hint="eastAsia"/>
+          <w:rFonts w:ascii="BC Sans" w:hAnsi="BC Sans"/>
         </w:rPr>
       </w:pPr>
     </w:p>
     <w:p>
       <w:pPr>
         <w:rPr>
-          <w:rFonts w:ascii="BC Sans" w:hAnsi="BC Sans" w:hint="eastAsia"/>
+          <w:rFonts w:ascii="BC Sans" w:hAnsi="BC Sans"/>
           <w:u w:val="double"/>
         </w:rPr>
       </w:pPr>
@@ -114,7 +114,7 @@
       <w:pPr>
         <w:pStyle w:val="Heading1"/>
         <w:rPr>
-          <w:rFonts w:ascii="BC Sans" w:hAnsi="BC Sans" w:hint="eastAsia"/>
+          <w:rFonts w:ascii="BC Sans" w:hAnsi="BC Sans"/>
           <w:sz w:val="32"/>
           <w:szCs w:val="32"/>
         </w:rPr>
@@ -155,7 +155,7 @@
               <w:widowControl w:val="0"/>
               <w:spacing w:after="0"/>
               <w:rPr>
-                <w:rFonts w:ascii="BC Sans" w:hAnsi="BC Sans" w:hint="eastAsia"/>
+                <w:rFonts w:ascii="BC Sans" w:hAnsi="BC Sans"/>
                 <w:sz w:val="20"/>
                 <w:szCs w:val="20"/>
               </w:rPr>
@@ -182,7 +182,7 @@
               <w:widowControl w:val="0"/>
               <w:spacing w:after="0"/>
               <w:rPr>
-                <w:rFonts w:ascii="BC Sans" w:hAnsi="BC Sans" w:hint="eastAsia"/>
+                <w:rFonts w:ascii="BC Sans" w:hAnsi="BC Sans"/>
                 <w:sz w:val="20"/>
                 <w:szCs w:val="20"/>
               </w:rPr>
@@ -229,7 +229,7 @@
               <w:widowControl w:val="0"/>
               <w:spacing w:after="0"/>
               <w:rPr>
-                <w:rFonts w:ascii="BC Sans" w:hAnsi="BC Sans" w:hint="eastAsia"/>
+                <w:rFonts w:ascii="BC Sans" w:hAnsi="BC Sans"/>
                 <w:sz w:val="20"/>
                 <w:szCs w:val="20"/>
               </w:rPr>
@@ -256,7 +256,7 @@
               <w:widowControl w:val="0"/>
               <w:spacing w:after="0"/>
               <w:rPr>
-                <w:rFonts w:ascii="BC Sans" w:hAnsi="BC Sans" w:hint="eastAsia"/>
+                <w:rFonts w:ascii="BC Sans" w:hAnsi="BC Sans"/>
                 <w:sz w:val="20"/>
                 <w:szCs w:val="20"/>
               </w:rPr>
@@ -303,7 +303,7 @@
               <w:widowControl w:val="0"/>
               <w:spacing w:after="0"/>
               <w:rPr>
-                <w:rFonts w:ascii="BC Sans" w:hAnsi="BC Sans" w:hint="eastAsia"/>
+                <w:rFonts w:ascii="BC Sans" w:hAnsi="BC Sans"/>
                 <w:sz w:val="20"/>
                 <w:szCs w:val="20"/>
               </w:rPr>
@@ -330,7 +330,7 @@
               <w:widowControl w:val="0"/>
               <w:spacing w:after="0"/>
               <w:rPr>
-                <w:rFonts w:ascii="BC Sans" w:hAnsi="BC Sans" w:hint="eastAsia"/>
+                <w:rFonts w:ascii="BC Sans" w:hAnsi="BC Sans"/>
                 <w:sz w:val="20"/>
                 <w:szCs w:val="20"/>
               </w:rPr>
@@ -385,7 +385,7 @@
               <w:widowControl w:val="0"/>
               <w:spacing w:after="0"/>
               <w:rPr>
-                <w:rFonts w:ascii="BC Sans" w:hAnsi="BC Sans" w:hint="eastAsia"/>
+                <w:rFonts w:ascii="BC Sans" w:hAnsi="BC Sans"/>
                 <w:sz w:val="20"/>
                 <w:szCs w:val="20"/>
               </w:rPr>
@@ -412,7 +412,7 @@
               <w:widowControl w:val="0"/>
               <w:spacing w:after="0"/>
               <w:rPr>
-                <w:rFonts w:ascii="BC Sans" w:hAnsi="BC Sans" w:hint="eastAsia"/>
+                <w:rFonts w:ascii="BC Sans" w:hAnsi="BC Sans"/>
                 <w:sz w:val="20"/>
                 <w:szCs w:val="20"/>
               </w:rPr>
@@ -485,7 +485,7 @@
               <w:widowControl w:val="0"/>
               <w:spacing w:after="0"/>
               <w:rPr>
-                <w:rFonts w:ascii="BC Sans" w:hAnsi="BC Sans" w:hint="eastAsia"/>
+                <w:rFonts w:ascii="BC Sans" w:hAnsi="BC Sans"/>
                 <w:sz w:val="20"/>
                 <w:szCs w:val="20"/>
               </w:rPr>
@@ -512,7 +512,7 @@
               <w:widowControl w:val="0"/>
               <w:spacing w:after="0"/>
               <w:rPr>
-                <w:rFonts w:ascii="BC Sans" w:hAnsi="BC Sans" w:hint="eastAsia"/>
+                <w:rFonts w:ascii="BC Sans" w:hAnsi="BC Sans"/>
                 <w:sz w:val="20"/>
                 <w:szCs w:val="20"/>
               </w:rPr>
@@ -579,7 +579,7 @@
       <w:pPr>
         <w:spacing w:after="140"/>
         <w:rPr>
-          <w:rFonts w:ascii="BC Sans" w:hAnsi="BC Sans" w:hint="eastAsia"/>
+          <w:rFonts w:ascii="BC Sans" w:hAnsi="BC Sans"/>
         </w:rPr>
       </w:pPr>
     </w:p>
@@ -591,7 +591,7 @@
           <w:numId w:val="0"/>
         </w:numPr>
         <w:rPr>
-          <w:rFonts w:ascii="BC Sans" w:hAnsi="BC Sans" w:hint="eastAsia"/>
+          <w:rFonts w:ascii="BC Sans" w:hAnsi="BC Sans"/>
           <w:sz w:val="28"/>
           <w:szCs w:val="28"/>
         </w:rPr>
@@ -614,7 +614,7 @@
         </w:numPr>
         <w:ind w:left="0" w:firstLine="0"/>
         <w:rPr>
-          <w:rFonts w:ascii="BC Sans" w:hAnsi="BC Sans" w:hint="eastAsia"/>
+          <w:rFonts w:ascii="BC Sans" w:hAnsi="BC Sans"/>
           <w:sz w:val="24"/>
           <w:szCs w:val="24"/>
         </w:rPr>
@@ -793,7 +793,7 @@
               <w:pStyle w:val="TableContents"/>
               <w:spacing w:line="276" w:lineRule="auto"/>
               <w:rPr>
-                <w:rFonts w:ascii="BC Sans" w:hAnsi="BC Sans" w:hint="eastAsia"/>
+                <w:rFonts w:ascii="BC Sans" w:hAnsi="BC Sans"/>
                 <w:sz w:val="20"/>
                 <w:szCs w:val="20"/>
               </w:rPr>
@@ -819,7 +819,7 @@
               <w:pStyle w:val="TableContents"/>
               <w:spacing w:line="276" w:lineRule="auto"/>
               <w:rPr>
-                <w:rFonts w:ascii="BC Sans" w:hAnsi="BC Sans" w:hint="eastAsia"/>
+                <w:rFonts w:ascii="BC Sans" w:hAnsi="BC Sans"/>
                 <w:sz w:val="20"/>
                 <w:szCs w:val="20"/>
               </w:rPr>
@@ -919,7 +919,7 @@
               <w:pStyle w:val="TableContents"/>
               <w:spacing w:line="276" w:lineRule="auto"/>
               <w:rPr>
-                <w:rFonts w:ascii="BC Sans" w:hAnsi="BC Sans" w:hint="eastAsia"/>
+                <w:rFonts w:ascii="BC Sans" w:hAnsi="BC Sans"/>
                 <w:sz w:val="20"/>
                 <w:szCs w:val="20"/>
               </w:rPr>
@@ -945,7 +945,7 @@
               <w:pStyle w:val="TableContents"/>
               <w:spacing w:line="276" w:lineRule="auto"/>
               <w:rPr>
-                <w:rFonts w:ascii="BC Sans" w:hAnsi="BC Sans" w:hint="eastAsia"/>
+                <w:rFonts w:ascii="BC Sans" w:hAnsi="BC Sans"/>
                 <w:sz w:val="20"/>
                 <w:szCs w:val="20"/>
               </w:rPr>
@@ -1045,7 +1045,7 @@
               <w:pStyle w:val="TableContents"/>
               <w:spacing w:line="276" w:lineRule="auto"/>
               <w:rPr>
-                <w:rFonts w:ascii="BC Sans" w:hAnsi="BC Sans" w:hint="eastAsia"/>
+                <w:rFonts w:ascii="BC Sans" w:hAnsi="BC Sans"/>
                 <w:sz w:val="20"/>
                 <w:szCs w:val="20"/>
               </w:rPr>
@@ -1071,7 +1071,7 @@
               <w:pStyle w:val="TableContents"/>
               <w:spacing w:line="276" w:lineRule="auto"/>
               <w:rPr>
-                <w:rFonts w:ascii="BC Sans" w:hAnsi="BC Sans" w:hint="eastAsia"/>
+                <w:rFonts w:ascii="BC Sans" w:hAnsi="BC Sans"/>
                 <w:sz w:val="20"/>
                 <w:szCs w:val="20"/>
               </w:rPr>
@@ -1225,7 +1225,7 @@
               <w:pStyle w:val="TableContents"/>
               <w:spacing w:line="276" w:lineRule="auto"/>
               <w:rPr>
-                <w:rFonts w:ascii="BC Sans" w:hAnsi="BC Sans" w:hint="eastAsia"/>
+                <w:rFonts w:ascii="BC Sans" w:hAnsi="BC Sans"/>
                 <w:sz w:val="20"/>
                 <w:szCs w:val="20"/>
               </w:rPr>
@@ -1251,7 +1251,7 @@
               <w:pStyle w:val="TableContents"/>
               <w:spacing w:line="276" w:lineRule="auto"/>
               <w:rPr>
-                <w:rFonts w:ascii="BC Sans" w:hAnsi="BC Sans" w:hint="eastAsia"/>
+                <w:rFonts w:ascii="BC Sans" w:hAnsi="BC Sans"/>
                 <w:sz w:val="20"/>
                 <w:szCs w:val="20"/>
               </w:rPr>
@@ -1351,7 +1351,7 @@
               <w:pStyle w:val="TableContents"/>
               <w:spacing w:line="276" w:lineRule="auto"/>
               <w:rPr>
-                <w:rFonts w:ascii="BC Sans" w:hAnsi="BC Sans" w:hint="eastAsia"/>
+                <w:rFonts w:ascii="BC Sans" w:hAnsi="BC Sans"/>
                 <w:sz w:val="20"/>
                 <w:szCs w:val="20"/>
               </w:rPr>
@@ -1377,7 +1377,7 @@
               <w:pStyle w:val="TableContents"/>
               <w:spacing w:line="276" w:lineRule="auto"/>
               <w:rPr>
-                <w:rFonts w:ascii="BC Sans" w:hAnsi="BC Sans" w:hint="eastAsia"/>
+                <w:rFonts w:ascii="BC Sans" w:hAnsi="BC Sans"/>
                 <w:sz w:val="20"/>
                 <w:szCs w:val="20"/>
               </w:rPr>
@@ -1495,7 +1495,7 @@
               <w:pStyle w:val="TableContents"/>
               <w:spacing w:line="276" w:lineRule="auto"/>
               <w:rPr>
-                <w:rFonts w:ascii="BC Sans" w:hAnsi="BC Sans" w:hint="eastAsia"/>
+                <w:rFonts w:ascii="BC Sans" w:hAnsi="BC Sans"/>
                 <w:sz w:val="20"/>
                 <w:szCs w:val="20"/>
               </w:rPr>
@@ -1521,7 +1521,7 @@
               <w:pStyle w:val="TableContents"/>
               <w:spacing w:line="276" w:lineRule="auto"/>
               <w:rPr>
-                <w:rFonts w:ascii="BC Sans" w:hAnsi="BC Sans" w:hint="eastAsia"/>
+                <w:rFonts w:ascii="BC Sans" w:hAnsi="BC Sans"/>
                 <w:sz w:val="20"/>
                 <w:szCs w:val="20"/>
               </w:rPr>
@@ -1565,7 +1565,7 @@
               <w:pStyle w:val="TableContents"/>
               <w:spacing w:line="276" w:lineRule="auto"/>
               <w:rPr>
-                <w:rFonts w:ascii="BC Sans" w:hAnsi="BC Sans" w:hint="eastAsia"/>
+                <w:rFonts w:ascii="BC Sans" w:hAnsi="BC Sans"/>
                 <w:sz w:val="20"/>
                 <w:szCs w:val="20"/>
               </w:rPr>
@@ -1591,7 +1591,7 @@
               <w:pStyle w:val="TableContents"/>
               <w:spacing w:line="276" w:lineRule="auto"/>
               <w:rPr>
-                <w:rFonts w:ascii="BC Sans" w:hAnsi="BC Sans" w:hint="eastAsia"/>
+                <w:rFonts w:ascii="BC Sans" w:hAnsi="BC Sans"/>
                 <w:sz w:val="20"/>
                 <w:szCs w:val="20"/>
               </w:rPr>
@@ -1691,7 +1691,7 @@
               <w:pStyle w:val="TableContents"/>
               <w:spacing w:line="276" w:lineRule="auto"/>
               <w:rPr>
-                <w:rFonts w:ascii="BC Sans" w:hAnsi="BC Sans" w:hint="eastAsia"/>
+                <w:rFonts w:ascii="BC Sans" w:hAnsi="BC Sans"/>
                 <w:sz w:val="20"/>
                 <w:szCs w:val="20"/>
               </w:rPr>
@@ -1717,7 +1717,7 @@
               <w:pStyle w:val="TableContents"/>
               <w:spacing w:line="276" w:lineRule="auto"/>
               <w:rPr>
-                <w:rFonts w:ascii="BC Sans" w:hAnsi="BC Sans" w:hint="eastAsia"/>
+                <w:rFonts w:ascii="BC Sans" w:hAnsi="BC Sans"/>
                 <w:sz w:val="20"/>
                 <w:szCs w:val="20"/>
               </w:rPr>
@@ -1917,7 +1917,7 @@
             <w:pPr>
               <w:pStyle w:val="TableContents"/>
               <w:rPr>
-                <w:rFonts w:ascii="BC Sans" w:hAnsi="BC Sans" w:hint="eastAsia"/>
+                <w:rFonts w:ascii="BC Sans" w:hAnsi="BC Sans"/>
                 <w:sz w:val="20"/>
                 <w:szCs w:val="20"/>
               </w:rPr>
@@ -1954,7 +1954,7 @@
             <w:pPr>
               <w:pStyle w:val="TableContents"/>
               <w:rPr>
-                <w:rFonts w:ascii="BC Sans" w:hAnsi="BC Sans" w:hint="eastAsia"/>
+                <w:rFonts w:ascii="BC Sans" w:hAnsi="BC Sans"/>
                 <w:sz w:val="20"/>
                 <w:szCs w:val="20"/>
               </w:rPr>
@@ -1979,7 +1979,7 @@
             <w:pPr>
               <w:pStyle w:val="TableContents"/>
               <w:rPr>
-                <w:rFonts w:ascii="BC Sans" w:hAnsi="BC Sans" w:hint="eastAsia"/>
+                <w:rFonts w:ascii="BC Sans" w:hAnsi="BC Sans"/>
                 <w:sz w:val="20"/>
                 <w:szCs w:val="20"/>
               </w:rPr>
@@ -2004,7 +2004,7 @@
             <w:pPr>
               <w:pStyle w:val="TableContents"/>
               <w:rPr>
-                <w:rFonts w:ascii="BC Sans" w:hAnsi="BC Sans" w:hint="eastAsia"/>
+                <w:rFonts w:ascii="BC Sans" w:hAnsi="BC Sans"/>
                 <w:sz w:val="20"/>
                 <w:szCs w:val="20"/>
               </w:rPr>
@@ -2029,7 +2029,7 @@
             <w:pPr>
               <w:pStyle w:val="TableContents"/>
               <w:rPr>
-                <w:rFonts w:ascii="BC Sans" w:hAnsi="BC Sans" w:hint="eastAsia"/>
+                <w:rFonts w:ascii="BC Sans" w:hAnsi="BC Sans"/>
                 <w:sz w:val="20"/>
                 <w:szCs w:val="20"/>
               </w:rPr>
@@ -2056,7 +2056,7 @@
             <w:pPr>
               <w:pStyle w:val="TableContents"/>
               <w:rPr>
-                <w:rFonts w:ascii="BC Sans" w:hAnsi="BC Sans" w:hint="eastAsia"/>
+                <w:rFonts w:ascii="BC Sans" w:hAnsi="BC Sans"/>
                 <w:sz w:val="20"/>
                 <w:szCs w:val="20"/>
               </w:rPr>
@@ -2135,7 +2135,7 @@
             <w:pPr>
               <w:pStyle w:val="TableContents"/>
               <w:rPr>
-                <w:rFonts w:ascii="BC Sans" w:hAnsi="BC Sans" w:hint="eastAsia"/>
+                <w:rFonts w:ascii="BC Sans" w:hAnsi="BC Sans"/>
                 <w:sz w:val="20"/>
                 <w:szCs w:val="20"/>
               </w:rPr>
@@ -2176,7 +2176,7 @@
             <w:pPr>
               <w:pStyle w:val="TableContents"/>
               <w:rPr>
-                <w:rFonts w:ascii="BC Sans" w:hAnsi="BC Sans" w:hint="eastAsia"/>
+                <w:rFonts w:ascii="BC Sans" w:hAnsi="BC Sans"/>
                 <w:sz w:val="20"/>
                 <w:szCs w:val="20"/>
               </w:rPr>
@@ -2300,7 +2300,7 @@
             <w:pPr>
               <w:pStyle w:val="TableContents"/>
               <w:rPr>
-                <w:rFonts w:ascii="BC Sans" w:hAnsi="BC Sans" w:hint="eastAsia"/>
+                <w:rFonts w:ascii="BC Sans" w:hAnsi="BC Sans"/>
                 <w:sz w:val="20"/>
                 <w:szCs w:val="20"/>
               </w:rPr>
@@ -2416,7 +2416,7 @@
             <w:pPr>
               <w:pStyle w:val="TableContents"/>
               <w:rPr>
-                <w:rFonts w:ascii="BC Sans" w:hAnsi="BC Sans" w:hint="eastAsia"/>
+                <w:rFonts w:ascii="BC Sans" w:hAnsi="BC Sans"/>
                 <w:sz w:val="20"/>
                 <w:szCs w:val="20"/>
               </w:rPr>
@@ -2468,7 +2468,7 @@
             <w:pPr>
               <w:pStyle w:val="TableContents"/>
               <w:rPr>
-                <w:rFonts w:ascii="BC Sans" w:hAnsi="BC Sans" w:hint="eastAsia"/>
+                <w:rFonts w:ascii="BC Sans" w:hAnsi="BC Sans"/>
                 <w:sz w:val="20"/>
                 <w:szCs w:val="20"/>
               </w:rPr>
@@ -2530,7 +2530,7 @@
             <w:pPr>
               <w:pStyle w:val="TableContents"/>
               <w:rPr>
-                <w:rFonts w:ascii="BC Sans" w:hAnsi="BC Sans" w:hint="eastAsia"/>
+                <w:rFonts w:ascii="BC Sans" w:hAnsi="BC Sans"/>
                 <w:sz w:val="20"/>
                 <w:szCs w:val="20"/>
               </w:rPr>
@@ -2571,7 +2571,7 @@
             <w:pPr>
               <w:pStyle w:val="TableContents"/>
               <w:rPr>
-                <w:rFonts w:ascii="BC Sans" w:hAnsi="BC Sans" w:hint="eastAsia"/>
+                <w:rFonts w:ascii="BC Sans" w:hAnsi="BC Sans"/>
                 <w:sz w:val="20"/>
                 <w:szCs w:val="20"/>
               </w:rPr>
@@ -2650,7 +2650,7 @@
             <w:pPr>
               <w:pStyle w:val="TableContents"/>
               <w:rPr>
-                <w:rFonts w:ascii="BC Sans" w:hAnsi="BC Sans" w:hint="eastAsia"/>
+                <w:rFonts w:ascii="BC Sans" w:hAnsi="BC Sans"/>
                 <w:sz w:val="20"/>
                 <w:szCs w:val="20"/>
               </w:rPr>
@@ -2711,7 +2711,7 @@
             <w:pPr>
               <w:pStyle w:val="TableContents"/>
               <w:rPr>
-                <w:rFonts w:ascii="BC Sans" w:hAnsi="BC Sans" w:hint="eastAsia"/>
+                <w:rFonts w:ascii="BC Sans" w:hAnsi="BC Sans"/>
                 <w:sz w:val="20"/>
                 <w:szCs w:val="20"/>
               </w:rPr>
@@ -2750,7 +2750,7 @@
       <w:pPr>
         <w:pStyle w:val="TableContents"/>
         <w:rPr>
-          <w:rFonts w:ascii="BC Sans" w:hAnsi="BC Sans" w:hint="eastAsia"/>
+          <w:rFonts w:ascii="BC Sans" w:hAnsi="BC Sans"/>
           <w:sz w:val="20"/>
           <w:szCs w:val="20"/>
         </w:rPr>
@@ -2933,7 +2933,7 @@
               <w:pStyle w:val="TableContents"/>
               <w:spacing w:line="276" w:lineRule="auto"/>
               <w:rPr>
-                <w:rFonts w:ascii="BC Sans" w:hAnsi="BC Sans" w:hint="eastAsia"/>
+                <w:rFonts w:ascii="BC Sans" w:hAnsi="BC Sans"/>
                 <w:sz w:val="20"/>
                 <w:szCs w:val="20"/>
               </w:rPr>
@@ -2959,7 +2959,7 @@
               <w:pStyle w:val="TableContents"/>
               <w:spacing w:line="276" w:lineRule="auto"/>
               <w:rPr>
-                <w:rFonts w:ascii="BC Sans" w:hAnsi="BC Sans" w:hint="eastAsia"/>
+                <w:rFonts w:ascii="BC Sans" w:hAnsi="BC Sans"/>
                 <w:sz w:val="20"/>
                 <w:szCs w:val="20"/>
               </w:rPr>
@@ -3059,7 +3059,7 @@
               <w:pStyle w:val="TableContents"/>
               <w:spacing w:line="276" w:lineRule="auto"/>
               <w:rPr>
-                <w:rFonts w:ascii="BC Sans" w:hAnsi="BC Sans" w:hint="eastAsia"/>
+                <w:rFonts w:ascii="BC Sans" w:hAnsi="BC Sans"/>
                 <w:sz w:val="20"/>
                 <w:szCs w:val="20"/>
               </w:rPr>
@@ -3085,7 +3085,7 @@
               <w:pStyle w:val="TableContents"/>
               <w:spacing w:line="276" w:lineRule="auto"/>
               <w:rPr>
-                <w:rFonts w:ascii="BC Sans" w:hAnsi="BC Sans" w:hint="eastAsia"/>
+                <w:rFonts w:ascii="BC Sans" w:hAnsi="BC Sans"/>
                 <w:sz w:val="20"/>
                 <w:szCs w:val="20"/>
               </w:rPr>
@@ -3185,7 +3185,7 @@
               <w:pStyle w:val="TableContents"/>
               <w:spacing w:line="276" w:lineRule="auto"/>
               <w:rPr>
-                <w:rFonts w:ascii="BC Sans" w:hAnsi="BC Sans" w:hint="eastAsia"/>
+                <w:rFonts w:ascii="BC Sans" w:hAnsi="BC Sans"/>
                 <w:sz w:val="20"/>
                 <w:szCs w:val="20"/>
               </w:rPr>
@@ -3211,7 +3211,7 @@
               <w:pStyle w:val="TableContents"/>
               <w:spacing w:line="276" w:lineRule="auto"/>
               <w:rPr>
-                <w:rFonts w:ascii="BC Sans" w:hAnsi="BC Sans" w:hint="eastAsia"/>
+                <w:rFonts w:ascii="BC Sans" w:hAnsi="BC Sans"/>
                 <w:sz w:val="20"/>
                 <w:szCs w:val="20"/>
               </w:rPr>
@@ -3365,7 +3365,7 @@
               <w:pStyle w:val="TableContents"/>
               <w:spacing w:line="276" w:lineRule="auto"/>
               <w:rPr>
-                <w:rFonts w:ascii="BC Sans" w:hAnsi="BC Sans" w:hint="eastAsia"/>
+                <w:rFonts w:ascii="BC Sans" w:hAnsi="BC Sans"/>
                 <w:sz w:val="20"/>
                 <w:szCs w:val="20"/>
               </w:rPr>
@@ -3391,7 +3391,7 @@
               <w:pStyle w:val="TableContents"/>
               <w:spacing w:line="276" w:lineRule="auto"/>
               <w:rPr>
-                <w:rFonts w:ascii="BC Sans" w:hAnsi="BC Sans" w:hint="eastAsia"/>
+                <w:rFonts w:ascii="BC Sans" w:hAnsi="BC Sans"/>
                 <w:sz w:val="20"/>
                 <w:szCs w:val="20"/>
               </w:rPr>
@@ -3491,7 +3491,7 @@
               <w:pStyle w:val="TableContents"/>
               <w:spacing w:line="276" w:lineRule="auto"/>
               <w:rPr>
-                <w:rFonts w:ascii="BC Sans" w:hAnsi="BC Sans" w:hint="eastAsia"/>
+                <w:rFonts w:ascii="BC Sans" w:hAnsi="BC Sans"/>
                 <w:sz w:val="20"/>
                 <w:szCs w:val="20"/>
               </w:rPr>
@@ -3517,7 +3517,7 @@
               <w:pStyle w:val="TableContents"/>
               <w:spacing w:line="276" w:lineRule="auto"/>
               <w:rPr>
-                <w:rFonts w:ascii="BC Sans" w:hAnsi="BC Sans" w:hint="eastAsia"/>
+                <w:rFonts w:ascii="BC Sans" w:hAnsi="BC Sans"/>
                 <w:sz w:val="20"/>
                 <w:szCs w:val="20"/>
               </w:rPr>
@@ -3617,7 +3617,7 @@
               <w:pStyle w:val="TableContents"/>
               <w:spacing w:line="276" w:lineRule="auto"/>
               <w:rPr>
-                <w:rFonts w:ascii="BC Sans" w:hAnsi="BC Sans" w:hint="eastAsia"/>
+                <w:rFonts w:ascii="BC Sans" w:hAnsi="BC Sans"/>
                 <w:sz w:val="20"/>
                 <w:szCs w:val="20"/>
               </w:rPr>
@@ -3643,7 +3643,7 @@
               <w:pStyle w:val="TableContents"/>
               <w:spacing w:line="276" w:lineRule="auto"/>
               <w:rPr>
-                <w:rFonts w:ascii="BC Sans" w:hAnsi="BC Sans" w:hint="eastAsia"/>
+                <w:rFonts w:ascii="BC Sans" w:hAnsi="BC Sans"/>
                 <w:sz w:val="20"/>
                 <w:szCs w:val="20"/>
               </w:rPr>
@@ -3687,7 +3687,7 @@
               <w:pStyle w:val="TableContents"/>
               <w:spacing w:line="276" w:lineRule="auto"/>
               <w:rPr>
-                <w:rFonts w:ascii="BC Sans" w:hAnsi="BC Sans" w:hint="eastAsia"/>
+                <w:rFonts w:ascii="BC Sans" w:hAnsi="BC Sans"/>
                 <w:sz w:val="20"/>
                 <w:szCs w:val="20"/>
               </w:rPr>
@@ -3713,7 +3713,7 @@
               <w:pStyle w:val="TableContents"/>
               <w:spacing w:line="276" w:lineRule="auto"/>
               <w:rPr>
-                <w:rFonts w:ascii="BC Sans" w:hAnsi="BC Sans" w:hint="eastAsia"/>
+                <w:rFonts w:ascii="BC Sans" w:hAnsi="BC Sans"/>
                 <w:sz w:val="20"/>
                 <w:szCs w:val="20"/>
               </w:rPr>
@@ -3813,7 +3813,7 @@
               <w:pStyle w:val="TableContents"/>
               <w:spacing w:line="276" w:lineRule="auto"/>
               <w:rPr>
-                <w:rFonts w:ascii="BC Sans" w:hAnsi="BC Sans" w:hint="eastAsia"/>
+                <w:rFonts w:ascii="BC Sans" w:hAnsi="BC Sans"/>
                 <w:sz w:val="20"/>
                 <w:szCs w:val="20"/>
               </w:rPr>
@@ -3839,7 +3839,7 @@
               <w:pStyle w:val="TableContents"/>
               <w:spacing w:line="276" w:lineRule="auto"/>
               <w:rPr>
-                <w:rFonts w:ascii="BC Sans" w:hAnsi="BC Sans" w:hint="eastAsia"/>
+                <w:rFonts w:ascii="BC Sans" w:hAnsi="BC Sans"/>
                 <w:sz w:val="20"/>
                 <w:szCs w:val="20"/>
               </w:rPr>
@@ -3934,7 +3934,7 @@
       <w:pPr>
         <w:pStyle w:val="TableContents"/>
         <w:rPr>
-          <w:rFonts w:ascii="BC Sans" w:hAnsi="BC Sans" w:hint="eastAsia"/>
+          <w:rFonts w:ascii="BC Sans" w:hAnsi="BC Sans"/>
           <w:sz w:val="20"/>
           <w:szCs w:val="20"/>
         </w:rPr>
@@ -3944,7 +3944,7 @@
       <w:pPr>
         <w:pStyle w:val="BodyText"/>
         <w:rPr>
-          <w:rFonts w:ascii="BC Sans" w:hAnsi="BC Sans" w:hint="eastAsia"/>
+          <w:rFonts w:ascii="BC Sans" w:hAnsi="BC Sans"/>
         </w:rPr>
       </w:pPr>
       <w:r>
@@ -4072,7 +4072,7 @@
               <w:pStyle w:val="TableContents"/>
               <w:spacing w:line="276" w:lineRule="auto"/>
               <w:rPr>
-                <w:rFonts w:ascii="BC Sans" w:hAnsi="BC Sans" w:hint="eastAsia"/>
+                <w:rFonts w:ascii="BC Sans" w:hAnsi="BC Sans"/>
                 <w:sz w:val="20"/>
                 <w:szCs w:val="20"/>
               </w:rPr>
@@ -4098,7 +4098,7 @@
               <w:pStyle w:val="TableContents"/>
               <w:spacing w:line="276" w:lineRule="auto"/>
               <w:rPr>
-                <w:rFonts w:ascii="BC Sans" w:hAnsi="BC Sans" w:hint="eastAsia"/>
+                <w:rFonts w:ascii="BC Sans" w:hAnsi="BC Sans"/>
                 <w:sz w:val="20"/>
                 <w:szCs w:val="20"/>
               </w:rPr>
@@ -4198,7 +4198,7 @@
               <w:pStyle w:val="TableContents"/>
               <w:spacing w:line="276" w:lineRule="auto"/>
               <w:rPr>
-                <w:rFonts w:ascii="BC Sans" w:hAnsi="BC Sans" w:hint="eastAsia"/>
+                <w:rFonts w:ascii="BC Sans" w:hAnsi="BC Sans"/>
                 <w:sz w:val="20"/>
                 <w:szCs w:val="20"/>
               </w:rPr>
@@ -4224,7 +4224,7 @@
               <w:pStyle w:val="TableContents"/>
               <w:spacing w:line="276" w:lineRule="auto"/>
               <w:rPr>
-                <w:rFonts w:ascii="BC Sans" w:hAnsi="BC Sans" w:hint="eastAsia"/>
+                <w:rFonts w:ascii="BC Sans" w:hAnsi="BC Sans"/>
                 <w:sz w:val="20"/>
                 <w:szCs w:val="20"/>
               </w:rPr>
@@ -4324,7 +4324,7 @@
               <w:pStyle w:val="TableContents"/>
               <w:spacing w:line="276" w:lineRule="auto"/>
               <w:rPr>
-                <w:rFonts w:ascii="BC Sans" w:hAnsi="BC Sans" w:hint="eastAsia"/>
+                <w:rFonts w:ascii="BC Sans" w:hAnsi="BC Sans"/>
                 <w:sz w:val="20"/>
                 <w:szCs w:val="20"/>
               </w:rPr>
@@ -4350,7 +4350,7 @@
               <w:pStyle w:val="TableContents"/>
               <w:spacing w:line="276" w:lineRule="auto"/>
               <w:rPr>
-                <w:rFonts w:ascii="BC Sans" w:hAnsi="BC Sans" w:hint="eastAsia"/>
+                <w:rFonts w:ascii="BC Sans" w:hAnsi="BC Sans"/>
                 <w:sz w:val="20"/>
                 <w:szCs w:val="20"/>
               </w:rPr>
@@ -4450,7 +4450,7 @@
               <w:pStyle w:val="TableContents"/>
               <w:spacing w:line="276" w:lineRule="auto"/>
               <w:rPr>
-                <w:rFonts w:ascii="BC Sans" w:hAnsi="BC Sans" w:hint="eastAsia"/>
+                <w:rFonts w:ascii="BC Sans" w:hAnsi="BC Sans"/>
                 <w:sz w:val="20"/>
                 <w:szCs w:val="20"/>
               </w:rPr>
@@ -4476,7 +4476,7 @@
               <w:pStyle w:val="TableContents"/>
               <w:spacing w:line="276" w:lineRule="auto"/>
               <w:rPr>
-                <w:rFonts w:ascii="BC Sans" w:hAnsi="BC Sans" w:hint="eastAsia"/>
+                <w:rFonts w:ascii="BC Sans" w:hAnsi="BC Sans"/>
                 <w:sz w:val="20"/>
                 <w:szCs w:val="20"/>
               </w:rPr>
@@ -4576,7 +4576,7 @@
               <w:pStyle w:val="TableContents"/>
               <w:spacing w:line="276" w:lineRule="auto"/>
               <w:rPr>
-                <w:rFonts w:ascii="BC Sans" w:hAnsi="BC Sans" w:hint="eastAsia"/>
+                <w:rFonts w:ascii="BC Sans" w:hAnsi="BC Sans"/>
                 <w:sz w:val="20"/>
                 <w:szCs w:val="20"/>
               </w:rPr>
@@ -4602,7 +4602,7 @@
               <w:pStyle w:val="TableContents"/>
               <w:spacing w:line="276" w:lineRule="auto"/>
               <w:rPr>
-                <w:rFonts w:ascii="BC Sans" w:hAnsi="BC Sans" w:hint="eastAsia"/>
+                <w:rFonts w:ascii="BC Sans" w:hAnsi="BC Sans"/>
                 <w:sz w:val="20"/>
                 <w:szCs w:val="20"/>
               </w:rPr>
@@ -4684,7 +4684,7 @@
               <w:pStyle w:val="TableContents"/>
               <w:spacing w:line="276" w:lineRule="auto"/>
               <w:rPr>
-                <w:rFonts w:ascii="BC Sans" w:hAnsi="BC Sans" w:hint="eastAsia"/>
+                <w:rFonts w:ascii="BC Sans" w:hAnsi="BC Sans"/>
                 <w:sz w:val="20"/>
                 <w:szCs w:val="20"/>
               </w:rPr>
@@ -4710,7 +4710,7 @@
               <w:pStyle w:val="TableContents"/>
               <w:spacing w:line="276" w:lineRule="auto"/>
               <w:rPr>
-                <w:rFonts w:ascii="BC Sans" w:hAnsi="BC Sans" w:hint="eastAsia"/>
+                <w:rFonts w:ascii="BC Sans" w:hAnsi="BC Sans"/>
                 <w:sz w:val="20"/>
                 <w:szCs w:val="20"/>
               </w:rPr>
@@ -5246,7 +5246,7 @@
             <w:pPr>
               <w:pStyle w:val="TableContents"/>
               <w:rPr>
-                <w:rFonts w:ascii="BC Sans" w:hAnsi="BC Sans" w:hint="eastAsia"/>
+                <w:rFonts w:ascii="BC Sans" w:hAnsi="BC Sans"/>
                 <w:sz w:val="20"/>
                 <w:szCs w:val="20"/>
               </w:rPr>
@@ -5283,7 +5283,7 @@
             <w:pPr>
               <w:pStyle w:val="TableContents"/>
               <w:rPr>
-                <w:rFonts w:ascii="BC Sans" w:hAnsi="BC Sans" w:hint="eastAsia"/>
+                <w:rFonts w:ascii="BC Sans" w:hAnsi="BC Sans"/>
                 <w:sz w:val="20"/>
                 <w:szCs w:val="20"/>
               </w:rPr>
@@ -5308,7 +5308,7 @@
             <w:pPr>
               <w:pStyle w:val="TableContents"/>
               <w:rPr>
-                <w:rFonts w:ascii="BC Sans" w:hAnsi="BC Sans" w:hint="eastAsia"/>
+                <w:rFonts w:ascii="BC Sans" w:hAnsi="BC Sans"/>
                 <w:sz w:val="20"/>
                 <w:szCs w:val="20"/>
               </w:rPr>
@@ -5333,7 +5333,7 @@
             <w:pPr>
               <w:pStyle w:val="TableContents"/>
               <w:rPr>
-                <w:rFonts w:ascii="BC Sans" w:hAnsi="BC Sans" w:hint="eastAsia"/>
+                <w:rFonts w:ascii="BC Sans" w:hAnsi="BC Sans"/>
                 <w:sz w:val="20"/>
                 <w:szCs w:val="20"/>
               </w:rPr>
@@ -5358,7 +5358,7 @@
             <w:pPr>
               <w:pStyle w:val="TableContents"/>
               <w:rPr>
-                <w:rFonts w:ascii="BC Sans" w:hAnsi="BC Sans" w:hint="eastAsia"/>
+                <w:rFonts w:ascii="BC Sans" w:hAnsi="BC Sans"/>
                 <w:sz w:val="20"/>
                 <w:szCs w:val="20"/>
               </w:rPr>
@@ -5387,7 +5387,7 @@
               <w:pStyle w:val="TableContents"/>
               <w:jc w:val="center"/>
               <w:rPr>
-                <w:rFonts w:ascii="BC Sans" w:hAnsi="BC Sans" w:hint="eastAsia"/>
+                <w:rFonts w:ascii="BC Sans" w:hAnsi="BC Sans"/>
                 <w:sz w:val="20"/>
                 <w:szCs w:val="20"/>
               </w:rPr>
@@ -5554,7 +5554,7 @@
               <w:pStyle w:val="TableContents"/>
               <w:spacing w:line="276" w:lineRule="auto"/>
               <w:rPr>
-                <w:rFonts w:ascii="BC Sans" w:hAnsi="BC Sans" w:hint="eastAsia"/>
+                <w:rFonts w:ascii="BC Sans" w:hAnsi="BC Sans"/>
                 <w:b/>
                 <w:bCs/>
                 <w:sz w:val="20"/>
@@ -5582,7 +5582,7 @@
               <w:pStyle w:val="TableContents"/>
               <w:spacing w:line="276" w:lineRule="auto"/>
               <w:rPr>
-                <w:rFonts w:ascii="BC Sans" w:hAnsi="BC Sans" w:hint="eastAsia"/>
+                <w:rFonts w:ascii="BC Sans" w:hAnsi="BC Sans"/>
                 <w:sz w:val="20"/>
                 <w:szCs w:val="20"/>
               </w:rPr>
@@ -5654,7 +5654,7 @@
               <w:pStyle w:val="TableContents"/>
               <w:spacing w:line="276" w:lineRule="auto"/>
               <w:rPr>
-                <w:rFonts w:ascii="BC Sans" w:hAnsi="BC Sans" w:hint="eastAsia"/>
+                <w:rFonts w:ascii="BC Sans" w:hAnsi="BC Sans"/>
                 <w:sz w:val="20"/>
                 <w:szCs w:val="20"/>
               </w:rPr>
@@ -5681,7 +5681,7 @@
               <w:pStyle w:val="TableContents"/>
               <w:spacing w:line="276" w:lineRule="auto"/>
               <w:rPr>
-                <w:rFonts w:ascii="BC Sans" w:hAnsi="BC Sans" w:hint="eastAsia"/>
+                <w:rFonts w:ascii="BC Sans" w:hAnsi="BC Sans"/>
                 <w:sz w:val="20"/>
                 <w:szCs w:val="20"/>
               </w:rPr>
@@ -5753,7 +5753,7 @@
               <w:pStyle w:val="TableContents"/>
               <w:spacing w:line="276" w:lineRule="auto"/>
               <w:rPr>
-                <w:rFonts w:ascii="BC Sans" w:hAnsi="BC Sans" w:hint="eastAsia"/>
+                <w:rFonts w:ascii="BC Sans" w:hAnsi="BC Sans"/>
                 <w:sz w:val="20"/>
                 <w:szCs w:val="20"/>
               </w:rPr>
@@ -5779,7 +5779,7 @@
               <w:pStyle w:val="TableContents"/>
               <w:spacing w:line="276" w:lineRule="auto"/>
               <w:rPr>
-                <w:rFonts w:ascii="BC Sans" w:hAnsi="BC Sans" w:hint="eastAsia"/>
+                <w:rFonts w:ascii="BC Sans" w:hAnsi="BC Sans"/>
                 <w:sz w:val="20"/>
                 <w:szCs w:val="20"/>
               </w:rPr>
@@ -5851,7 +5851,7 @@
               <w:pStyle w:val="TableContents"/>
               <w:spacing w:line="276" w:lineRule="auto"/>
               <w:rPr>
-                <w:rFonts w:ascii="BC Sans" w:hAnsi="BC Sans" w:hint="eastAsia"/>
+                <w:rFonts w:ascii="BC Sans" w:hAnsi="BC Sans"/>
                 <w:sz w:val="20"/>
                 <w:szCs w:val="20"/>
               </w:rPr>
@@ -5901,7 +5901,7 @@
               <w:pStyle w:val="TableContents"/>
               <w:spacing w:line="276" w:lineRule="auto"/>
               <w:rPr>
-                <w:rFonts w:ascii="BC Sans" w:hAnsi="BC Sans" w:hint="eastAsia"/>
+                <w:rFonts w:ascii="BC Sans" w:hAnsi="BC Sans"/>
                 <w:sz w:val="20"/>
                 <w:szCs w:val="20"/>
               </w:rPr>
@@ -5973,7 +5973,7 @@
               <w:pStyle w:val="TableContents"/>
               <w:spacing w:line="276" w:lineRule="auto"/>
               <w:rPr>
-                <w:rFonts w:ascii="BC Sans" w:hAnsi="BC Sans" w:hint="eastAsia"/>
+                <w:rFonts w:ascii="BC Sans" w:hAnsi="BC Sans"/>
                 <w:sz w:val="20"/>
                 <w:szCs w:val="20"/>
               </w:rPr>
@@ -5999,7 +5999,7 @@
               <w:pStyle w:val="TableContents"/>
               <w:spacing w:line="276" w:lineRule="auto"/>
               <w:rPr>
-                <w:rFonts w:ascii="BC Sans" w:hAnsi="BC Sans" w:hint="eastAsia"/>
+                <w:rFonts w:ascii="BC Sans" w:hAnsi="BC Sans"/>
                 <w:sz w:val="20"/>
                 <w:szCs w:val="20"/>
               </w:rPr>
@@ -6071,7 +6071,7 @@
               <w:pStyle w:val="TableContents"/>
               <w:spacing w:line="276" w:lineRule="auto"/>
               <w:rPr>
-                <w:rFonts w:ascii="BC Sans" w:hAnsi="BC Sans" w:hint="eastAsia"/>
+                <w:rFonts w:ascii="BC Sans" w:hAnsi="BC Sans"/>
                 <w:sz w:val="20"/>
                 <w:szCs w:val="20"/>
               </w:rPr>
@@ -6097,7 +6097,7 @@
               <w:pStyle w:val="TableContents"/>
               <w:spacing w:line="276" w:lineRule="auto"/>
               <w:rPr>
-                <w:rFonts w:ascii="BC Sans" w:hAnsi="BC Sans" w:hint="eastAsia"/>
+                <w:rFonts w:ascii="BC Sans" w:hAnsi="BC Sans"/>
                 <w:sz w:val="20"/>
                 <w:szCs w:val="20"/>
               </w:rPr>
@@ -6164,7 +6164,7 @@
       <w:pPr>
         <w:pStyle w:val="BodyText"/>
         <w:rPr>
-          <w:rFonts w:ascii="BC Sans" w:hAnsi="BC Sans" w:hint="eastAsia"/>
+          <w:rFonts w:ascii="BC Sans" w:hAnsi="BC Sans"/>
         </w:rPr>
       </w:pPr>
     </w:p>
@@ -6215,7 +6215,7 @@
             <w:pPr>
               <w:pStyle w:val="TableContents"/>
               <w:rPr>
-                <w:rFonts w:ascii="BC Sans" w:hAnsi="BC Sans" w:hint="eastAsia"/>
+                <w:rFonts w:ascii="BC Sans" w:hAnsi="BC Sans"/>
                 <w:sz w:val="20"/>
                 <w:szCs w:val="20"/>
               </w:rPr>
@@ -6240,7 +6240,7 @@
             <w:pPr>
               <w:pStyle w:val="TableContents"/>
               <w:rPr>
-                <w:rFonts w:ascii="BC Sans" w:hAnsi="BC Sans" w:hint="eastAsia"/>
+                <w:rFonts w:ascii="BC Sans" w:hAnsi="BC Sans"/>
                 <w:sz w:val="20"/>
                 <w:szCs w:val="20"/>
               </w:rPr>
@@ -6307,7 +6307,7 @@
       <w:pPr>
         <w:pStyle w:val="TableContents"/>
         <w:rPr>
-          <w:rFonts w:ascii="BC Sans" w:hAnsi="BC Sans" w:hint="eastAsia"/>
+          <w:rFonts w:ascii="BC Sans" w:hAnsi="BC Sans"/>
           <w:sz w:val="20"/>
           <w:szCs w:val="20"/>
         </w:rPr>
@@ -6377,7 +6377,7 @@
       <w:pPr>
         <w:jc w:val="center"/>
         <w:rPr>
-          <w:rFonts w:ascii="BC Sans" w:hAnsi="BC Sans" w:hint="eastAsia"/>
+          <w:rFonts w:ascii="BC Sans" w:hAnsi="BC Sans"/>
           <w:b/>
           <w:bCs/>
           <w:sz w:val="20"/>
@@ -6457,7 +6457,7 @@
       <w:pPr>
         <w:pStyle w:val="TableContents"/>
         <w:rPr>
-          <w:rFonts w:ascii="BC Sans" w:hAnsi="BC Sans" w:hint="eastAsia"/>
+          <w:rFonts w:ascii="BC Sans" w:hAnsi="BC Sans"/>
           <w:sz w:val="20"/>
           <w:szCs w:val="20"/>
         </w:rPr>
@@ -6531,7 +6531,7 @@
           <w:numId w:val="0"/>
         </w:numPr>
         <w:rPr>
-          <w:rFonts w:ascii="BC Sans" w:hAnsi="BC Sans" w:hint="eastAsia"/>
+          <w:rFonts w:ascii="BC Sans" w:hAnsi="BC Sans"/>
           <w:sz w:val="28"/>
           <w:szCs w:val="28"/>
         </w:rPr>
@@ -6549,7 +6549,7 @@
       <w:pPr>
         <w:pStyle w:val="BodyText"/>
         <w:rPr>
-          <w:rFonts w:ascii="BC Sans" w:hAnsi="BC Sans" w:hint="eastAsia"/>
+          <w:rFonts w:ascii="BC Sans" w:hAnsi="BC Sans"/>
         </w:rPr>
       </w:pPr>
       <w:r>
@@ -6587,7 +6587,7 @@
               <w:pStyle w:val="TableContents"/>
               <w:spacing w:line="276" w:lineRule="auto"/>
               <w:rPr>
-                <w:rFonts w:ascii="BC Sans" w:hAnsi="BC Sans" w:hint="eastAsia"/>
+                <w:rFonts w:ascii="BC Sans" w:hAnsi="BC Sans"/>
                 <w:sz w:val="20"/>
                 <w:szCs w:val="20"/>
               </w:rPr>
@@ -6613,7 +6613,7 @@
               <w:pStyle w:val="TableContents"/>
               <w:spacing w:line="276" w:lineRule="auto"/>
               <w:rPr>
-                <w:rFonts w:ascii="BC Sans" w:hAnsi="BC Sans" w:hint="eastAsia"/>
+                <w:rFonts w:ascii="BC Sans" w:hAnsi="BC Sans"/>
                 <w:sz w:val="20"/>
                 <w:szCs w:val="20"/>
               </w:rPr>
@@ -6685,7 +6685,7 @@
               <w:pStyle w:val="TableContents"/>
               <w:spacing w:line="276" w:lineRule="auto"/>
               <w:rPr>
-                <w:rFonts w:ascii="BC Sans" w:hAnsi="BC Sans" w:hint="eastAsia"/>
+                <w:rFonts w:ascii="BC Sans" w:hAnsi="BC Sans"/>
                 <w:sz w:val="20"/>
                 <w:szCs w:val="20"/>
               </w:rPr>
@@ -6711,7 +6711,7 @@
               <w:pStyle w:val="TableContents"/>
               <w:spacing w:line="276" w:lineRule="auto"/>
               <w:rPr>
-                <w:rFonts w:ascii="BC Sans" w:hAnsi="BC Sans" w:hint="eastAsia"/>
+                <w:rFonts w:ascii="BC Sans" w:hAnsi="BC Sans"/>
                 <w:sz w:val="20"/>
                 <w:szCs w:val="20"/>
               </w:rPr>
@@ -6755,7 +6755,7 @@
               <w:pStyle w:val="TableContents"/>
               <w:spacing w:line="276" w:lineRule="auto"/>
               <w:rPr>
-                <w:rFonts w:ascii="BC Sans" w:hAnsi="BC Sans" w:hint="eastAsia"/>
+                <w:rFonts w:ascii="BC Sans" w:hAnsi="BC Sans"/>
                 <w:sz w:val="20"/>
                 <w:szCs w:val="20"/>
               </w:rPr>
@@ -6781,7 +6781,7 @@
               <w:pStyle w:val="TableContents"/>
               <w:spacing w:line="276" w:lineRule="auto"/>
               <w:rPr>
-                <w:rFonts w:ascii="BC Sans" w:hAnsi="BC Sans" w:hint="eastAsia"/>
+                <w:rFonts w:ascii="BC Sans" w:hAnsi="BC Sans"/>
                 <w:sz w:val="20"/>
                 <w:szCs w:val="20"/>
               </w:rPr>
@@ -6819,14 +6819,14 @@
     <w:p>
       <w:pPr>
         <w:rPr>
-          <w:rFonts w:ascii="BC Sans" w:hAnsi="BC Sans" w:hint="eastAsia"/>
+          <w:rFonts w:ascii="BC Sans" w:hAnsi="BC Sans"/>
         </w:rPr>
       </w:pPr>
     </w:p>
     <w:p>
       <w:pPr>
         <w:rPr>
-          <w:rFonts w:ascii="BC Sans" w:hAnsi="BC Sans" w:hint="eastAsia"/>
+          <w:rFonts w:ascii="BC Sans" w:hAnsi="BC Sans"/>
         </w:rPr>
       </w:pPr>
       <w:r>
@@ -6841,7 +6841,7 @@
     <w:p>
       <w:pPr>
         <w:rPr>
-          <w:rFonts w:ascii="BC Sans" w:hAnsi="BC Sans" w:hint="eastAsia"/>
+          <w:rFonts w:ascii="BC Sans" w:hAnsi="BC Sans"/>
         </w:rPr>
       </w:pPr>
     </w:p>
@@ -6872,7 +6872,7 @@
               <w:pStyle w:val="TableContents"/>
               <w:spacing w:line="276" w:lineRule="auto"/>
               <w:rPr>
-                <w:rFonts w:ascii="BC Sans" w:hAnsi="BC Sans" w:hint="eastAsia"/>
+                <w:rFonts w:ascii="BC Sans" w:hAnsi="BC Sans"/>
                 <w:sz w:val="20"/>
                 <w:szCs w:val="20"/>
               </w:rPr>
@@ -6888,7 +6888,7 @@
               <w:pStyle w:val="TableContents"/>
               <w:spacing w:line="276" w:lineRule="auto"/>
               <w:rPr>
-                <w:rFonts w:ascii="BC Sans" w:hAnsi="BC Sans" w:hint="eastAsia"/>
+                <w:rFonts w:ascii="BC Sans" w:hAnsi="BC Sans"/>
                 <w:sz w:val="20"/>
                 <w:szCs w:val="20"/>
               </w:rPr>
@@ -6914,7 +6914,7 @@
               <w:pStyle w:val="TableContents"/>
               <w:spacing w:line="276" w:lineRule="auto"/>
               <w:rPr>
-                <w:rFonts w:ascii="BC Sans" w:hAnsi="BC Sans" w:hint="eastAsia"/>
+                <w:rFonts w:ascii="BC Sans" w:hAnsi="BC Sans"/>
                 <w:sz w:val="20"/>
                 <w:szCs w:val="20"/>
               </w:rPr>
@@ -6942,7 +6942,7 @@
               <w:pStyle w:val="TableContents"/>
               <w:spacing w:line="276" w:lineRule="auto"/>
               <w:rPr>
-                <w:rFonts w:ascii="BC Sans" w:hAnsi="BC Sans" w:hint="eastAsia"/>
+                <w:rFonts w:ascii="BC Sans" w:hAnsi="BC Sans"/>
                 <w:sz w:val="20"/>
                 <w:szCs w:val="20"/>
               </w:rPr>
@@ -6968,7 +6968,7 @@
               <w:pStyle w:val="TableContents"/>
               <w:spacing w:line="276" w:lineRule="auto"/>
               <w:rPr>
-                <w:rFonts w:ascii="BC Sans" w:hAnsi="BC Sans" w:hint="eastAsia"/>
+                <w:rFonts w:ascii="BC Sans" w:hAnsi="BC Sans"/>
                 <w:sz w:val="20"/>
                 <w:szCs w:val="20"/>
               </w:rPr>
@@ -7038,7 +7038,7 @@
               <w:pStyle w:val="TableContents"/>
               <w:spacing w:line="276" w:lineRule="auto"/>
               <w:rPr>
-                <w:rFonts w:ascii="BC Sans" w:hAnsi="BC Sans" w:hint="eastAsia"/>
+                <w:rFonts w:ascii="BC Sans" w:hAnsi="BC Sans"/>
                 <w:sz w:val="20"/>
                 <w:szCs w:val="20"/>
               </w:rPr>
@@ -7110,7 +7110,7 @@
               <w:pStyle w:val="TableContents"/>
               <w:spacing w:line="276" w:lineRule="auto"/>
               <w:rPr>
-                <w:rFonts w:ascii="BC Sans" w:hAnsi="BC Sans" w:hint="eastAsia"/>
+                <w:rFonts w:ascii="BC Sans" w:hAnsi="BC Sans"/>
                 <w:sz w:val="20"/>
                 <w:szCs w:val="20"/>
               </w:rPr>
@@ -7136,7 +7136,7 @@
               <w:pStyle w:val="TableContents"/>
               <w:spacing w:line="276" w:lineRule="auto"/>
               <w:rPr>
-                <w:rFonts w:ascii="BC Sans" w:hAnsi="BC Sans" w:hint="eastAsia"/>
+                <w:rFonts w:ascii="BC Sans" w:hAnsi="BC Sans"/>
                 <w:sz w:val="20"/>
                 <w:szCs w:val="20"/>
               </w:rPr>
@@ -7206,7 +7206,7 @@
               <w:pStyle w:val="TableContents"/>
               <w:spacing w:line="276" w:lineRule="auto"/>
               <w:rPr>
-                <w:rFonts w:ascii="BC Sans" w:hAnsi="BC Sans" w:hint="eastAsia"/>
+                <w:rFonts w:ascii="BC Sans" w:hAnsi="BC Sans"/>
                 <w:sz w:val="20"/>
                 <w:szCs w:val="20"/>
               </w:rPr>
@@ -7278,7 +7278,7 @@
               <w:pStyle w:val="TableContents"/>
               <w:spacing w:line="276" w:lineRule="auto"/>
               <w:rPr>
-                <w:rFonts w:ascii="BC Sans" w:hAnsi="BC Sans" w:hint="eastAsia"/>
+                <w:rFonts w:ascii="BC Sans" w:hAnsi="BC Sans"/>
                 <w:sz w:val="20"/>
                 <w:szCs w:val="20"/>
               </w:rPr>
@@ -7305,7 +7305,7 @@
               <w:pStyle w:val="TableContents"/>
               <w:spacing w:line="276" w:lineRule="auto"/>
               <w:rPr>
-                <w:rFonts w:ascii="BC Sans" w:hAnsi="BC Sans" w:hint="eastAsia"/>
+                <w:rFonts w:ascii="BC Sans" w:hAnsi="BC Sans"/>
                 <w:sz w:val="20"/>
                 <w:szCs w:val="20"/>
               </w:rPr>
@@ -7375,7 +7375,7 @@
               <w:pStyle w:val="TableContents"/>
               <w:spacing w:line="276" w:lineRule="auto"/>
               <w:rPr>
-                <w:rFonts w:ascii="BC Sans" w:hAnsi="BC Sans" w:hint="eastAsia"/>
+                <w:rFonts w:ascii="BC Sans" w:hAnsi="BC Sans"/>
                 <w:sz w:val="20"/>
                 <w:szCs w:val="20"/>
               </w:rPr>
@@ -7447,7 +7447,7 @@
               <w:pStyle w:val="TableContents"/>
               <w:spacing w:line="276" w:lineRule="auto"/>
               <w:rPr>
-                <w:rFonts w:ascii="BC Sans" w:hAnsi="BC Sans" w:hint="eastAsia"/>
+                <w:rFonts w:ascii="BC Sans" w:hAnsi="BC Sans"/>
                 <w:sz w:val="20"/>
                 <w:szCs w:val="20"/>
               </w:rPr>
@@ -7473,7 +7473,7 @@
               <w:pStyle w:val="TableContents"/>
               <w:spacing w:line="276" w:lineRule="auto"/>
               <w:rPr>
-                <w:rFonts w:ascii="BC Sans" w:hAnsi="BC Sans" w:hint="eastAsia"/>
+                <w:rFonts w:ascii="BC Sans" w:hAnsi="BC Sans"/>
                 <w:sz w:val="20"/>
                 <w:szCs w:val="20"/>
               </w:rPr>
@@ -7543,7 +7543,7 @@
               <w:pStyle w:val="TableContents"/>
               <w:spacing w:line="276" w:lineRule="auto"/>
               <w:rPr>
-                <w:rFonts w:ascii="BC Sans" w:hAnsi="BC Sans" w:hint="eastAsia"/>
+                <w:rFonts w:ascii="BC Sans" w:hAnsi="BC Sans"/>
                 <w:sz w:val="20"/>
                 <w:szCs w:val="20"/>
               </w:rPr>
@@ -7609,7 +7609,7 @@
     <w:p>
       <w:pPr>
         <w:rPr>
-          <w:rFonts w:ascii="BC Sans" w:hAnsi="BC Sans" w:hint="eastAsia"/>
+          <w:rFonts w:ascii="BC Sans" w:hAnsi="BC Sans"/>
         </w:rPr>
       </w:pPr>
     </w:p>
@@ -7621,7 +7621,7 @@
           <w:numId w:val="0"/>
         </w:numPr>
         <w:rPr>
-          <w:rFonts w:ascii="BC Sans" w:hAnsi="BC Sans" w:hint="eastAsia"/>
+          <w:rFonts w:ascii="BC Sans" w:hAnsi="BC Sans"/>
           <w:sz w:val="28"/>
           <w:szCs w:val="28"/>
         </w:rPr>
@@ -7661,7 +7661,7 @@
               <w:pStyle w:val="TableContents"/>
               <w:spacing w:line="276" w:lineRule="auto"/>
               <w:rPr>
-                <w:rFonts w:ascii="BC Sans" w:hAnsi="BC Sans" w:hint="eastAsia"/>
+                <w:rFonts w:ascii="BC Sans" w:hAnsi="BC Sans"/>
                 <w:b/>
                 <w:bCs/>
                 <w:sz w:val="20"/>
@@ -7690,7 +7690,7 @@
               <w:pStyle w:val="TableContents"/>
               <w:spacing w:line="276" w:lineRule="auto"/>
               <w:rPr>
-                <w:rFonts w:ascii="BC Sans" w:hAnsi="BC Sans" w:hint="eastAsia"/>
+                <w:rFonts w:ascii="BC Sans" w:hAnsi="BC Sans"/>
                 <w:b/>
                 <w:bCs/>
                 <w:sz w:val="20"/>
@@ -7770,7 +7770,7 @@
               <w:pStyle w:val="TableContents"/>
               <w:spacing w:line="276" w:lineRule="auto"/>
               <w:rPr>
-                <w:rFonts w:ascii="BC Sans" w:hAnsi="BC Sans" w:hint="eastAsia"/>
+                <w:rFonts w:ascii="BC Sans" w:hAnsi="BC Sans"/>
                 <w:b/>
                 <w:bCs/>
                 <w:color w:val="000000"/>
@@ -7877,7 +7877,7 @@
               <w:pStyle w:val="TableContents"/>
               <w:spacing w:line="276" w:lineRule="auto"/>
               <w:rPr>
-                <w:rFonts w:ascii="BC Sans" w:hAnsi="BC Sans" w:hint="eastAsia"/>
+                <w:rFonts w:ascii="BC Sans" w:hAnsi="BC Sans"/>
                 <w:b/>
                 <w:bCs/>
                 <w:sz w:val="20"/>
@@ -7935,7 +7935,7 @@
               <w:pStyle w:val="TableContents"/>
               <w:spacing w:line="276" w:lineRule="auto"/>
               <w:rPr>
-                <w:rFonts w:ascii="BC Sans" w:hAnsi="BC Sans" w:hint="eastAsia"/>
+                <w:rFonts w:ascii="BC Sans" w:hAnsi="BC Sans"/>
                 <w:sz w:val="20"/>
                 <w:szCs w:val="20"/>
               </w:rPr>
@@ -7961,7 +7961,7 @@
               <w:pStyle w:val="TableContents"/>
               <w:spacing w:line="276" w:lineRule="auto"/>
               <w:rPr>
-                <w:rFonts w:ascii="BC Sans" w:hAnsi="BC Sans" w:hint="eastAsia"/>
+                <w:rFonts w:ascii="BC Sans" w:hAnsi="BC Sans"/>
                 <w:sz w:val="20"/>
                 <w:szCs w:val="20"/>
               </w:rPr>
@@ -8033,7 +8033,7 @@
               <w:pStyle w:val="TableContents"/>
               <w:spacing w:line="276" w:lineRule="auto"/>
               <w:rPr>
-                <w:rFonts w:ascii="BC Sans" w:hAnsi="BC Sans" w:hint="eastAsia"/>
+                <w:rFonts w:ascii="BC Sans" w:hAnsi="BC Sans"/>
                 <w:sz w:val="20"/>
                 <w:szCs w:val="20"/>
               </w:rPr>
@@ -8060,7 +8060,7 @@
               <w:pStyle w:val="TableContents"/>
               <w:spacing w:line="276" w:lineRule="auto"/>
               <w:rPr>
-                <w:rFonts w:ascii="BC Sans" w:hAnsi="BC Sans" w:hint="eastAsia"/>
+                <w:rFonts w:ascii="BC Sans" w:hAnsi="BC Sans"/>
                 <w:sz w:val="20"/>
                 <w:szCs w:val="20"/>
               </w:rPr>
@@ -8132,7 +8132,7 @@
               <w:pStyle w:val="TableContents"/>
               <w:spacing w:line="276" w:lineRule="auto"/>
               <w:rPr>
-                <w:rFonts w:ascii="BC Sans" w:hAnsi="BC Sans" w:hint="eastAsia"/>
+                <w:rFonts w:ascii="BC Sans" w:hAnsi="BC Sans"/>
                 <w:sz w:val="20"/>
                 <w:szCs w:val="20"/>
               </w:rPr>
@@ -8159,7 +8159,7 @@
               <w:pStyle w:val="TableContents"/>
               <w:spacing w:line="276" w:lineRule="auto"/>
               <w:rPr>
-                <w:rFonts w:ascii="BC Sans" w:hAnsi="BC Sans" w:hint="eastAsia"/>
+                <w:rFonts w:ascii="BC Sans" w:hAnsi="BC Sans"/>
                 <w:sz w:val="20"/>
                 <w:szCs w:val="20"/>
               </w:rPr>
@@ -8231,7 +8231,7 @@
               <w:pStyle w:val="TableContents"/>
               <w:spacing w:line="276" w:lineRule="auto"/>
               <w:rPr>
-                <w:rFonts w:ascii="BC Sans" w:hAnsi="BC Sans" w:hint="eastAsia"/>
+                <w:rFonts w:ascii="BC Sans" w:hAnsi="BC Sans"/>
                 <w:sz w:val="20"/>
                 <w:szCs w:val="20"/>
               </w:rPr>
@@ -8258,7 +8258,7 @@
               <w:pStyle w:val="TableContents"/>
               <w:spacing w:line="276" w:lineRule="auto"/>
               <w:rPr>
-                <w:rFonts w:ascii="BC Sans" w:hAnsi="BC Sans" w:hint="eastAsia"/>
+                <w:rFonts w:ascii="BC Sans" w:hAnsi="BC Sans"/>
                 <w:sz w:val="20"/>
                 <w:szCs w:val="20"/>
               </w:rPr>
@@ -8330,7 +8330,7 @@
               <w:pStyle w:val="TableContents"/>
               <w:spacing w:line="276" w:lineRule="auto"/>
               <w:rPr>
-                <w:rFonts w:ascii="BC Sans" w:hAnsi="BC Sans" w:hint="eastAsia"/>
+                <w:rFonts w:ascii="BC Sans" w:hAnsi="BC Sans"/>
                 <w:sz w:val="20"/>
                 <w:szCs w:val="20"/>
               </w:rPr>
@@ -8357,7 +8357,7 @@
               <w:pStyle w:val="TableContents"/>
               <w:spacing w:line="276" w:lineRule="auto"/>
               <w:rPr>
-                <w:rFonts w:ascii="BC Sans" w:hAnsi="BC Sans" w:hint="eastAsia"/>
+                <w:rFonts w:ascii="BC Sans" w:hAnsi="BC Sans"/>
                 <w:sz w:val="20"/>
                 <w:szCs w:val="20"/>
               </w:rPr>
@@ -8456,7 +8456,7 @@
               <w:keepNext/>
               <w:spacing w:line="276" w:lineRule="auto"/>
               <w:rPr>
-                <w:rFonts w:ascii="BC Sans" w:hAnsi="BC Sans" w:hint="eastAsia"/>
+                <w:rFonts w:ascii="BC Sans" w:hAnsi="BC Sans"/>
                 <w:sz w:val="20"/>
                 <w:szCs w:val="20"/>
               </w:rPr>
@@ -8496,7 +8496,7 @@
               <w:pStyle w:val="TableContents"/>
               <w:spacing w:line="276" w:lineRule="auto"/>
               <w:rPr>
-                <w:rFonts w:ascii="BC Sans" w:hAnsi="BC Sans" w:hint="eastAsia"/>
+                <w:rFonts w:ascii="BC Sans" w:hAnsi="BC Sans"/>
                 <w:b/>
                 <w:sz w:val="20"/>
                 <w:szCs w:val="20"/>
@@ -8525,7 +8525,7 @@
               <w:keepNext/>
               <w:spacing w:line="276" w:lineRule="auto"/>
               <w:rPr>
-                <w:rFonts w:ascii="BC Sans" w:hAnsi="BC Sans" w:hint="eastAsia"/>
+                <w:rFonts w:ascii="BC Sans" w:hAnsi="BC Sans"/>
                 <w:b/>
                 <w:sz w:val="20"/>
               </w:rPr>
@@ -8549,7 +8549,7 @@
               <w:pStyle w:val="TableContents"/>
               <w:spacing w:line="276" w:lineRule="auto"/>
               <w:rPr>
-                <w:rFonts w:ascii="BC Sans" w:hAnsi="BC Sans" w:hint="eastAsia"/>
+                <w:rFonts w:ascii="BC Sans" w:hAnsi="BC Sans"/>
                 <w:sz w:val="20"/>
                 <w:szCs w:val="20"/>
               </w:rPr>
@@ -8608,7 +8608,7 @@
               <w:pStyle w:val="TableContents"/>
               <w:spacing w:line="276" w:lineRule="auto"/>
               <w:rPr>
-                <w:rFonts w:ascii="BC Sans" w:hAnsi="BC Sans" w:hint="eastAsia"/>
+                <w:rFonts w:ascii="BC Sans" w:hAnsi="BC Sans"/>
                 <w:sz w:val="20"/>
                 <w:szCs w:val="20"/>
               </w:rPr>
@@ -8670,7 +8670,7 @@
               <w:keepNext/>
               <w:spacing w:line="276" w:lineRule="auto"/>
               <w:rPr>
-                <w:rFonts w:ascii="BC Sans" w:hAnsi="BC Sans" w:hint="eastAsia"/>
+                <w:rFonts w:ascii="BC Sans" w:hAnsi="BC Sans"/>
                 <w:b/>
                 <w:sz w:val="20"/>
               </w:rPr>
@@ -8694,7 +8694,7 @@
               <w:pStyle w:val="TableContents"/>
               <w:spacing w:line="276" w:lineRule="auto"/>
               <w:rPr>
-                <w:rFonts w:ascii="BC Sans" w:hAnsi="BC Sans" w:hint="eastAsia"/>
+                <w:rFonts w:ascii="BC Sans" w:hAnsi="BC Sans"/>
                 <w:sz w:val="20"/>
                 <w:szCs w:val="20"/>
               </w:rPr>
@@ -8753,7 +8753,7 @@
               <w:pStyle w:val="TableContents"/>
               <w:spacing w:line="276" w:lineRule="auto"/>
               <w:rPr>
-                <w:rFonts w:ascii="BC Sans" w:hAnsi="BC Sans" w:hint="eastAsia"/>
+                <w:rFonts w:ascii="BC Sans" w:hAnsi="BC Sans"/>
                 <w:sz w:val="20"/>
                 <w:szCs w:val="20"/>
               </w:rPr>
@@ -8815,7 +8815,7 @@
               <w:keepNext/>
               <w:spacing w:line="276" w:lineRule="auto"/>
               <w:rPr>
-                <w:rFonts w:ascii="BC Sans" w:hAnsi="BC Sans" w:hint="eastAsia"/>
+                <w:rFonts w:ascii="BC Sans" w:hAnsi="BC Sans"/>
                 <w:b/>
                 <w:sz w:val="20"/>
               </w:rPr>
@@ -8839,7 +8839,7 @@
               <w:pStyle w:val="TableContents"/>
               <w:spacing w:line="276" w:lineRule="auto"/>
               <w:rPr>
-                <w:rFonts w:ascii="BC Sans" w:hAnsi="BC Sans" w:hint="eastAsia"/>
+                <w:rFonts w:ascii="BC Sans" w:hAnsi="BC Sans"/>
                 <w:sz w:val="20"/>
                 <w:szCs w:val="20"/>
               </w:rPr>
@@ -8881,7 +8881,7 @@
               <w:pStyle w:val="TableContents"/>
               <w:spacing w:line="276" w:lineRule="auto"/>
               <w:rPr>
-                <w:rFonts w:ascii="BC Sans" w:hAnsi="BC Sans" w:hint="eastAsia"/>
+                <w:rFonts w:ascii="BC Sans" w:hAnsi="BC Sans"/>
                 <w:sz w:val="20"/>
                 <w:szCs w:val="20"/>
               </w:rPr>
@@ -8925,7 +8925,7 @@
               <w:pStyle w:val="TableContents"/>
               <w:spacing w:line="276" w:lineRule="auto"/>
               <w:rPr>
-                <w:rFonts w:ascii="BC Sans" w:hAnsi="BC Sans" w:hint="eastAsia"/>
+                <w:rFonts w:ascii="BC Sans" w:hAnsi="BC Sans"/>
                 <w:b/>
                 <w:sz w:val="20"/>
               </w:rPr>
@@ -8949,7 +8949,7 @@
               <w:pStyle w:val="TableContents"/>
               <w:spacing w:line="276" w:lineRule="auto"/>
               <w:rPr>
-                <w:rFonts w:ascii="BC Sans" w:hAnsi="BC Sans" w:hint="eastAsia"/>
+                <w:rFonts w:ascii="BC Sans" w:hAnsi="BC Sans"/>
                 <w:sz w:val="20"/>
                 <w:szCs w:val="20"/>
               </w:rPr>
@@ -8991,7 +8991,7 @@
               <w:pStyle w:val="TableContents"/>
               <w:spacing w:line="276" w:lineRule="auto"/>
               <w:rPr>
-                <w:rFonts w:ascii="BC Sans" w:hAnsi="BC Sans" w:hint="eastAsia"/>
+                <w:rFonts w:ascii="BC Sans" w:hAnsi="BC Sans"/>
                 <w:sz w:val="20"/>
                 <w:szCs w:val="20"/>
               </w:rPr>
@@ -9062,7 +9062,7 @@
               <w:keepNext/>
               <w:spacing w:line="276" w:lineRule="auto"/>
               <w:rPr>
-                <w:rFonts w:ascii="BC Sans" w:hAnsi="BC Sans" w:hint="eastAsia"/>
+                <w:rFonts w:ascii="BC Sans" w:hAnsi="BC Sans"/>
                 <w:sz w:val="20"/>
                 <w:szCs w:val="20"/>
               </w:rPr>
@@ -9078,7 +9078,7 @@
               <w:pStyle w:val="TableContents"/>
               <w:spacing w:line="276" w:lineRule="auto"/>
               <w:rPr>
-                <w:rFonts w:ascii="BC Sans" w:hAnsi="BC Sans" w:hint="eastAsia"/>
+                <w:rFonts w:ascii="BC Sans" w:hAnsi="BC Sans"/>
                 <w:sz w:val="20"/>
                 <w:szCs w:val="20"/>
               </w:rPr>
@@ -9103,7 +9103,7 @@
               <w:pStyle w:val="TableContents"/>
               <w:spacing w:line="276" w:lineRule="auto"/>
               <w:rPr>
-                <w:rFonts w:ascii="BC Sans" w:hAnsi="BC Sans" w:hint="eastAsia"/>
+                <w:rFonts w:ascii="BC Sans" w:hAnsi="BC Sans"/>
                 <w:b/>
                 <w:sz w:val="20"/>
                 <w:szCs w:val="20"/>
@@ -9132,7 +9132,7 @@
               <w:keepNext/>
               <w:spacing w:line="276" w:lineRule="auto"/>
               <w:rPr>
-                <w:rFonts w:ascii="BC Sans" w:hAnsi="BC Sans" w:hint="eastAsia"/>
+                <w:rFonts w:ascii="BC Sans" w:hAnsi="BC Sans"/>
                 <w:sz w:val="20"/>
                 <w:szCs w:val="20"/>
               </w:rPr>
@@ -9157,7 +9157,7 @@
               <w:pStyle w:val="TableContents"/>
               <w:spacing w:line="276" w:lineRule="auto"/>
               <w:rPr>
-                <w:rFonts w:ascii="BC Sans" w:hAnsi="BC Sans" w:hint="eastAsia"/>
+                <w:rFonts w:ascii="BC Sans" w:hAnsi="BC Sans"/>
                 <w:sz w:val="20"/>
                 <w:szCs w:val="20"/>
               </w:rPr>
@@ -9244,7 +9244,7 @@
               <w:pStyle w:val="TableContents"/>
               <w:spacing w:line="276" w:lineRule="auto"/>
               <w:rPr>
-                <w:rFonts w:ascii="BC Sans" w:hAnsi="BC Sans" w:hint="eastAsia"/>
+                <w:rFonts w:ascii="BC Sans" w:hAnsi="BC Sans"/>
                 <w:sz w:val="20"/>
                 <w:szCs w:val="20"/>
               </w:rPr>
@@ -9334,7 +9334,7 @@
               <w:keepNext/>
               <w:spacing w:line="276" w:lineRule="auto"/>
               <w:rPr>
-                <w:rFonts w:ascii="BC Sans" w:hAnsi="BC Sans" w:hint="eastAsia"/>
+                <w:rFonts w:ascii="BC Sans" w:hAnsi="BC Sans"/>
                 <w:sz w:val="20"/>
                 <w:szCs w:val="20"/>
               </w:rPr>
@@ -9359,7 +9359,7 @@
               <w:pStyle w:val="TableContents"/>
               <w:spacing w:line="276" w:lineRule="auto"/>
               <w:rPr>
-                <w:rFonts w:ascii="BC Sans" w:hAnsi="BC Sans" w:hint="eastAsia"/>
+                <w:rFonts w:ascii="BC Sans" w:hAnsi="BC Sans"/>
                 <w:sz w:val="20"/>
                 <w:szCs w:val="20"/>
               </w:rPr>
@@ -9418,7 +9418,7 @@
               <w:pStyle w:val="TableContents"/>
               <w:spacing w:line="276" w:lineRule="auto"/>
               <w:rPr>
-                <w:rFonts w:ascii="BC Sans" w:hAnsi="BC Sans" w:hint="eastAsia"/>
+                <w:rFonts w:ascii="BC Sans" w:hAnsi="BC Sans"/>
                 <w:sz w:val="20"/>
                 <w:szCs w:val="20"/>
               </w:rPr>
@@ -9480,7 +9480,7 @@
               <w:keepNext/>
               <w:spacing w:line="276" w:lineRule="auto"/>
               <w:rPr>
-                <w:rFonts w:ascii="BC Sans" w:hAnsi="BC Sans" w:hint="eastAsia"/>
+                <w:rFonts w:ascii="BC Sans" w:hAnsi="BC Sans"/>
                 <w:sz w:val="20"/>
                 <w:szCs w:val="20"/>
               </w:rPr>
@@ -9505,7 +9505,7 @@
               <w:pStyle w:val="TableContents"/>
               <w:spacing w:line="276" w:lineRule="auto"/>
               <w:rPr>
-                <w:rFonts w:ascii="BC Sans" w:hAnsi="BC Sans" w:hint="eastAsia"/>
+                <w:rFonts w:ascii="BC Sans" w:hAnsi="BC Sans"/>
                 <w:sz w:val="20"/>
                 <w:szCs w:val="20"/>
               </w:rPr>
@@ -9593,7 +9593,7 @@
               <w:pStyle w:val="TableContents"/>
               <w:spacing w:line="276" w:lineRule="auto"/>
               <w:rPr>
-                <w:rFonts w:ascii="BC Sans" w:hAnsi="BC Sans" w:hint="eastAsia"/>
+                <w:rFonts w:ascii="BC Sans" w:hAnsi="BC Sans"/>
                 <w:sz w:val="20"/>
                 <w:szCs w:val="20"/>
               </w:rPr>
@@ -9683,7 +9683,7 @@
               <w:pStyle w:val="TableContents"/>
               <w:spacing w:line="276" w:lineRule="auto"/>
               <w:rPr>
-                <w:rFonts w:ascii="BC Sans" w:hAnsi="BC Sans" w:hint="eastAsia"/>
+                <w:rFonts w:ascii="BC Sans" w:hAnsi="BC Sans"/>
                 <w:sz w:val="20"/>
                 <w:szCs w:val="20"/>
               </w:rPr>
@@ -9708,7 +9708,7 @@
               <w:pStyle w:val="TableContents"/>
               <w:spacing w:line="276" w:lineRule="auto"/>
               <w:rPr>
-                <w:rFonts w:ascii="BC Sans" w:hAnsi="BC Sans" w:hint="eastAsia"/>
+                <w:rFonts w:ascii="BC Sans" w:hAnsi="BC Sans"/>
                 <w:sz w:val="20"/>
                 <w:szCs w:val="20"/>
               </w:rPr>
@@ -9805,7 +9805,7 @@
               <w:pStyle w:val="TableContents"/>
               <w:spacing w:line="276" w:lineRule="auto"/>
               <w:rPr>
-                <w:rFonts w:ascii="BC Sans" w:hAnsi="BC Sans" w:hint="eastAsia"/>
+                <w:rFonts w:ascii="BC Sans" w:hAnsi="BC Sans"/>
                 <w:sz w:val="20"/>
                 <w:szCs w:val="20"/>
               </w:rPr>
@@ -9930,7 +9930,7 @@
               <w:pStyle w:val="TableContents"/>
               <w:spacing w:line="276" w:lineRule="auto"/>
               <w:rPr>
-                <w:rFonts w:ascii="BC Sans" w:hAnsi="BC Sans" w:hint="eastAsia"/>
+                <w:rFonts w:ascii="BC Sans" w:hAnsi="BC Sans"/>
                 <w:sz w:val="20"/>
               </w:rPr>
             </w:pPr>
@@ -10019,7 +10019,7 @@
               <w:pStyle w:val="TableContents"/>
               <w:spacing w:line="276" w:lineRule="auto"/>
               <w:rPr>
-                <w:rFonts w:ascii="BC Sans" w:hAnsi="BC Sans" w:hint="eastAsia"/>
+                <w:rFonts w:ascii="BC Sans" w:hAnsi="BC Sans"/>
                 <w:b/>
                 <w:color w:val="000000"/>
                 <w:sz w:val="20"/>
@@ -10047,7 +10047,7 @@
               <w:pStyle w:val="TableContents"/>
               <w:spacing w:line="276" w:lineRule="auto"/>
               <w:rPr>
-                <w:rFonts w:ascii="BC Sans" w:hAnsi="BC Sans" w:hint="eastAsia"/>
+                <w:rFonts w:ascii="BC Sans" w:hAnsi="BC Sans"/>
                 <w:sz w:val="20"/>
                 <w:szCs w:val="20"/>
               </w:rPr>
@@ -10119,7 +10119,7 @@
               <w:pStyle w:val="TableContents"/>
               <w:spacing w:line="276" w:lineRule="auto"/>
               <w:rPr>
-                <w:rFonts w:ascii="BC Sans" w:hAnsi="BC Sans" w:hint="eastAsia"/>
+                <w:rFonts w:ascii="BC Sans" w:hAnsi="BC Sans"/>
                 <w:b/>
                 <w:color w:val="000000"/>
                 <w:sz w:val="20"/>
@@ -10147,7 +10147,7 @@
               <w:pStyle w:val="TableContents"/>
               <w:spacing w:line="276" w:lineRule="auto"/>
               <w:rPr>
-                <w:rFonts w:ascii="BC Sans" w:hAnsi="BC Sans" w:hint="eastAsia"/>
+                <w:rFonts w:ascii="BC Sans" w:hAnsi="BC Sans"/>
                 <w:sz w:val="20"/>
                 <w:szCs w:val="20"/>
               </w:rPr>
@@ -10215,7 +10215,7 @@
         <w:pStyle w:val="TableContents"/>
         <w:spacing w:line="276" w:lineRule="auto"/>
         <w:rPr>
-          <w:rFonts w:ascii="BC Sans" w:hAnsi="BC Sans" w:hint="eastAsia"/>
+          <w:rFonts w:ascii="BC Sans" w:hAnsi="BC Sans"/>
           <w:sz w:val="20"/>
           <w:szCs w:val="20"/>
         </w:rPr>
@@ -10337,7 +10337,7 @@
               <w:pStyle w:val="TableContents"/>
               <w:spacing w:line="276" w:lineRule="auto"/>
               <w:rPr>
-                <w:rFonts w:ascii="BC Sans" w:hAnsi="BC Sans" w:hint="eastAsia"/>
+                <w:rFonts w:ascii="BC Sans" w:hAnsi="BC Sans"/>
                 <w:b/>
                 <w:color w:val="000000"/>
                 <w:sz w:val="20"/>
@@ -10364,7 +10364,7 @@
             <w:pPr>
               <w:pStyle w:val="TableContents"/>
               <w:rPr>
-                <w:rFonts w:ascii="BC Sans" w:hAnsi="BC Sans" w:hint="eastAsia"/>
+                <w:rFonts w:ascii="BC Sans" w:hAnsi="BC Sans"/>
                 <w:sz w:val="20"/>
                 <w:szCs w:val="20"/>
               </w:rPr>
@@ -10465,7 +10465,7 @@
             <w:pPr>
               <w:pStyle w:val="TableContents"/>
               <w:rPr>
-                <w:rFonts w:ascii="BC Sans" w:hAnsi="BC Sans" w:hint="eastAsia"/>
+                <w:rFonts w:ascii="BC Sans" w:hAnsi="BC Sans"/>
                 <w:sz w:val="20"/>
                 <w:szCs w:val="20"/>
               </w:rPr>
@@ -10548,7 +10548,7 @@
             <w:pPr>
               <w:pStyle w:val="TableContents"/>
               <w:rPr>
-                <w:rFonts w:ascii="BC Sans" w:hAnsi="BC Sans" w:hint="eastAsia"/>
+                <w:rFonts w:ascii="BC Sans" w:hAnsi="BC Sans"/>
                 <w:sz w:val="20"/>
                 <w:szCs w:val="20"/>
               </w:rPr>
@@ -10629,7 +10629,7 @@
               <w:pStyle w:val="TableContents"/>
               <w:spacing w:line="276" w:lineRule="auto"/>
               <w:rPr>
-                <w:rFonts w:ascii="BC Sans" w:hAnsi="BC Sans" w:hint="eastAsia"/>
+                <w:rFonts w:ascii="BC Sans" w:hAnsi="BC Sans"/>
                 <w:b/>
                 <w:color w:val="000000"/>
                 <w:sz w:val="20"/>
@@ -10656,7 +10656,7 @@
             <w:pPr>
               <w:pStyle w:val="TableContents"/>
               <w:rPr>
-                <w:rFonts w:ascii="BC Sans" w:hAnsi="BC Sans" w:hint="eastAsia"/>
+                <w:rFonts w:ascii="BC Sans" w:hAnsi="BC Sans"/>
                 <w:sz w:val="20"/>
                 <w:szCs w:val="20"/>
               </w:rPr>
@@ -10757,7 +10757,7 @@
             <w:pPr>
               <w:pStyle w:val="TableContents"/>
               <w:rPr>
-                <w:rFonts w:ascii="BC Sans" w:hAnsi="BC Sans" w:hint="eastAsia"/>
+                <w:rFonts w:ascii="BC Sans" w:hAnsi="BC Sans"/>
                 <w:sz w:val="20"/>
                 <w:szCs w:val="20"/>
               </w:rPr>
@@ -10840,7 +10840,7 @@
             <w:pPr>
               <w:pStyle w:val="TableContents"/>
               <w:rPr>
-                <w:rFonts w:ascii="BC Sans" w:hAnsi="BC Sans" w:hint="eastAsia"/>
+                <w:rFonts w:ascii="BC Sans" w:hAnsi="BC Sans"/>
                 <w:sz w:val="20"/>
                 <w:szCs w:val="20"/>
               </w:rPr>
@@ -10904,7 +10904,7 @@
             <w:pPr>
               <w:pStyle w:val="TableContents"/>
               <w:rPr>
-                <w:rFonts w:ascii="BC Sans" w:hAnsi="BC Sans" w:hint="eastAsia"/>
+                <w:rFonts w:ascii="BC Sans" w:hAnsi="BC Sans"/>
                 <w:sz w:val="20"/>
                 <w:szCs w:val="20"/>
               </w:rPr>
@@ -11002,7 +11002,7 @@
               <w:pStyle w:val="TableContents"/>
               <w:spacing w:line="276" w:lineRule="auto"/>
               <w:rPr>
-                <w:rFonts w:ascii="BC Sans" w:hAnsi="BC Sans" w:hint="eastAsia"/>
+                <w:rFonts w:ascii="BC Sans" w:hAnsi="BC Sans"/>
                 <w:b/>
                 <w:color w:val="000000"/>
                 <w:sz w:val="20"/>
@@ -11030,7 +11030,7 @@
               <w:pStyle w:val="TableContents"/>
               <w:spacing w:line="276" w:lineRule="auto"/>
               <w:rPr>
-                <w:rFonts w:ascii="BC Sans" w:hAnsi="BC Sans" w:hint="eastAsia"/>
+                <w:rFonts w:ascii="BC Sans" w:hAnsi="BC Sans"/>
                 <w:sz w:val="20"/>
                 <w:szCs w:val="20"/>
               </w:rPr>
@@ -11098,7 +11098,7 @@
         <w:pStyle w:val="TableContents"/>
         <w:spacing w:line="276" w:lineRule="auto"/>
         <w:rPr>
-          <w:rFonts w:ascii="BC Sans" w:hAnsi="BC Sans" w:hint="eastAsia"/>
+          <w:rFonts w:ascii="BC Sans" w:hAnsi="BC Sans"/>
           <w:sz w:val="20"/>
           <w:szCs w:val="20"/>
         </w:rPr>
@@ -11184,7 +11184,7 @@
               <w:pStyle w:val="TableContents"/>
               <w:spacing w:line="276" w:lineRule="auto"/>
               <w:rPr>
-                <w:rFonts w:ascii="BC Sans" w:hAnsi="BC Sans" w:hint="eastAsia"/>
+                <w:rFonts w:ascii="BC Sans" w:hAnsi="BC Sans"/>
                 <w:b/>
                 <w:color w:val="000000"/>
                 <w:sz w:val="20"/>
@@ -11553,7 +11553,7 @@
         <w:pStyle w:val="TableContents"/>
         <w:spacing w:line="276" w:lineRule="auto"/>
         <w:rPr>
-          <w:rFonts w:ascii="BC Sans" w:hAnsi="BC Sans" w:hint="eastAsia"/>
+          <w:rFonts w:ascii="BC Sans" w:hAnsi="BC Sans"/>
           <w:sz w:val="20"/>
           <w:szCs w:val="20"/>
         </w:rPr>
@@ -11686,7 +11686,7 @@
               <w:pStyle w:val="TableContents"/>
               <w:spacing w:line="276" w:lineRule="auto"/>
               <w:rPr>
-                <w:rFonts w:ascii="BC Sans" w:hAnsi="BC Sans" w:hint="eastAsia"/>
+                <w:rFonts w:ascii="BC Sans" w:hAnsi="BC Sans"/>
                 <w:b/>
                 <w:bCs/>
                 <w:sz w:val="20"/>
@@ -11739,7 +11739,7 @@
               <w:pStyle w:val="TableContents"/>
               <w:spacing w:line="276" w:lineRule="auto"/>
               <w:rPr>
-                <w:rFonts w:ascii="BC Sans" w:hAnsi="BC Sans" w:hint="eastAsia"/>
+                <w:rFonts w:ascii="BC Sans" w:hAnsi="BC Sans"/>
                 <w:b/>
                 <w:bCs/>
                 <w:sz w:val="20"/>
@@ -11910,7 +11910,7 @@
               <w:keepNext/>
               <w:spacing w:line="276" w:lineRule="auto"/>
               <w:rPr>
-                <w:rFonts w:ascii="BC Sans" w:hAnsi="BC Sans" w:hint="eastAsia"/>
+                <w:rFonts w:ascii="BC Sans" w:hAnsi="BC Sans"/>
                 <w:b/>
                 <w:bCs/>
                 <w:sz w:val="20"/>
@@ -11951,7 +11951,7 @@
               <w:pStyle w:val="TableContents"/>
               <w:spacing w:line="276" w:lineRule="auto"/>
               <w:rPr>
-                <w:rFonts w:ascii="BC Sans" w:hAnsi="BC Sans" w:hint="eastAsia"/>
+                <w:rFonts w:ascii="BC Sans" w:hAnsi="BC Sans"/>
                 <w:b/>
                 <w:bCs/>
                 <w:sz w:val="20"/>
@@ -11972,7 +11972,7 @@
               <w:keepNext/>
               <w:spacing w:line="276" w:lineRule="auto"/>
               <w:rPr>
-                <w:rFonts w:ascii="BC Sans" w:hAnsi="BC Sans" w:hint="eastAsia"/>
+                <w:rFonts w:ascii="BC Sans" w:hAnsi="BC Sans"/>
                 <w:b/>
                 <w:bCs/>
                 <w:sz w:val="20"/>
@@ -12001,7 +12001,7 @@
               <w:pStyle w:val="TableContents"/>
               <w:spacing w:line="276" w:lineRule="auto"/>
               <w:rPr>
-                <w:rFonts w:ascii="BC Sans" w:hAnsi="BC Sans" w:hint="eastAsia"/>
+                <w:rFonts w:ascii="BC Sans" w:hAnsi="BC Sans"/>
                 <w:b/>
                 <w:bCs/>
                 <w:sz w:val="20"/>
@@ -12030,7 +12030,7 @@
               <w:pStyle w:val="TableContents"/>
               <w:spacing w:line="276" w:lineRule="auto"/>
               <w:rPr>
-                <w:rFonts w:ascii="BC Sans" w:hAnsi="BC Sans" w:hint="eastAsia"/>
+                <w:rFonts w:ascii="BC Sans" w:hAnsi="BC Sans"/>
                 <w:b/>
                 <w:bCs/>
                 <w:sz w:val="20"/>
@@ -12061,7 +12061,7 @@
               <w:keepNext/>
               <w:spacing w:line="276" w:lineRule="auto"/>
               <w:rPr>
-                <w:rFonts w:ascii="BC Sans" w:hAnsi="BC Sans" w:hint="eastAsia"/>
+                <w:rFonts w:ascii="BC Sans" w:hAnsi="BC Sans"/>
                 <w:sz w:val="20"/>
                 <w:szCs w:val="20"/>
               </w:rPr>
@@ -12133,7 +12133,7 @@
               <w:pStyle w:val="TableContents"/>
               <w:spacing w:line="276" w:lineRule="auto"/>
               <w:rPr>
-                <w:rFonts w:ascii="BC Sans" w:hAnsi="BC Sans" w:hint="eastAsia"/>
+                <w:rFonts w:ascii="BC Sans" w:hAnsi="BC Sans"/>
                 <w:sz w:val="20"/>
                 <w:szCs w:val="20"/>
               </w:rPr>
@@ -12205,7 +12205,7 @@
               <w:pStyle w:val="TableContents"/>
               <w:spacing w:line="276" w:lineRule="auto"/>
               <w:rPr>
-                <w:rFonts w:ascii="BC Sans" w:hAnsi="BC Sans" w:hint="eastAsia"/>
+                <w:rFonts w:ascii="BC Sans" w:hAnsi="BC Sans"/>
                 <w:sz w:val="20"/>
                 <w:szCs w:val="20"/>
               </w:rPr>
@@ -12330,7 +12330,7 @@
               <w:pStyle w:val="TableContents"/>
               <w:spacing w:line="276" w:lineRule="auto"/>
               <w:rPr>
-                <w:rFonts w:ascii="BC Sans" w:hAnsi="BC Sans" w:hint="eastAsia"/>
+                <w:rFonts w:ascii="BC Sans" w:hAnsi="BC Sans"/>
                 <w:sz w:val="20"/>
                 <w:szCs w:val="20"/>
               </w:rPr>
@@ -12384,7 +12384,7 @@
               <w:pStyle w:val="TableContents"/>
               <w:spacing w:line="276" w:lineRule="auto"/>
               <w:rPr>
-                <w:rFonts w:ascii="BC Sans" w:hAnsi="BC Sans" w:hint="eastAsia"/>
+                <w:rFonts w:ascii="BC Sans" w:hAnsi="BC Sans"/>
                 <w:sz w:val="20"/>
                 <w:szCs w:val="20"/>
               </w:rPr>
@@ -12438,7 +12438,7 @@
               <w:pStyle w:val="TableContents"/>
               <w:spacing w:line="276" w:lineRule="auto"/>
               <w:rPr>
-                <w:rFonts w:ascii="BC Sans" w:hAnsi="BC Sans" w:hint="eastAsia"/>
+                <w:rFonts w:ascii="BC Sans" w:hAnsi="BC Sans"/>
                 <w:sz w:val="20"/>
                 <w:szCs w:val="20"/>
               </w:rPr>
@@ -12490,7 +12490,7 @@
         <w:pStyle w:val="TableContents"/>
         <w:spacing w:line="276" w:lineRule="auto"/>
         <w:rPr>
-          <w:rFonts w:ascii="BC Sans" w:hAnsi="BC Sans" w:hint="eastAsia"/>
+          <w:rFonts w:ascii="BC Sans" w:hAnsi="BC Sans"/>
           <w:bCs/>
           <w:sz w:val="20"/>
           <w:szCs w:val="20"/>
@@ -12583,7 +12583,7 @@
               <w:widowControl w:val="0"/>
               <w:spacing w:line="276" w:lineRule="auto"/>
               <w:rPr>
-                <w:rFonts w:ascii="BC Sans" w:hAnsi="BC Sans" w:hint="eastAsia"/>
+                <w:rFonts w:ascii="BC Sans" w:hAnsi="BC Sans"/>
                 <w:b/>
                 <w:bCs/>
                 <w:sz w:val="20"/>
@@ -12612,7 +12612,7 @@
               <w:pStyle w:val="TableContents"/>
               <w:spacing w:line="276" w:lineRule="auto"/>
               <w:rPr>
-                <w:rFonts w:ascii="BC Sans" w:hAnsi="BC Sans" w:hint="eastAsia"/>
+                <w:rFonts w:ascii="BC Sans" w:hAnsi="BC Sans"/>
                 <w:b/>
                 <w:bCs/>
                 <w:sz w:val="20"/>
@@ -12688,7 +12688,7 @@
         <w:pStyle w:val="TableContents"/>
         <w:spacing w:line="276" w:lineRule="auto"/>
         <w:rPr>
-          <w:rFonts w:ascii="BC Sans" w:hAnsi="BC Sans" w:hint="eastAsia"/>
+          <w:rFonts w:ascii="BC Sans" w:hAnsi="BC Sans"/>
           <w:bCs/>
           <w:sz w:val="20"/>
           <w:szCs w:val="20"/>
@@ -12760,7 +12760,7 @@
         <w:pStyle w:val="TableContents"/>
         <w:spacing w:line="276" w:lineRule="auto"/>
         <w:rPr>
-          <w:rFonts w:ascii="BC Sans" w:hAnsi="BC Sans" w:hint="eastAsia"/>
+          <w:rFonts w:ascii="BC Sans" w:hAnsi="BC Sans"/>
           <w:bCs/>
           <w:sz w:val="20"/>
           <w:szCs w:val="20"/>
@@ -12822,7 +12822,7 @@
               <w:pStyle w:val="TableContents"/>
               <w:spacing w:line="276" w:lineRule="auto"/>
               <w:rPr>
-                <w:rFonts w:ascii="BC Sans" w:hAnsi="BC Sans" w:hint="eastAsia"/>
+                <w:rFonts w:ascii="BC Sans" w:hAnsi="BC Sans"/>
                 <w:b/>
                 <w:bCs/>
                 <w:color w:val="000000"/>
@@ -12852,7 +12852,7 @@
               <w:pStyle w:val="TableContents"/>
               <w:spacing w:line="276" w:lineRule="auto"/>
               <w:rPr>
-                <w:rFonts w:ascii="BC Sans" w:hAnsi="BC Sans" w:hint="eastAsia"/>
+                <w:rFonts w:ascii="BC Sans" w:hAnsi="BC Sans"/>
                 <w:b/>
                 <w:bCs/>
                 <w:sz w:val="20"/>
@@ -12897,7 +12897,7 @@
         <w:pStyle w:val="TableContents"/>
         <w:spacing w:line="276" w:lineRule="auto"/>
         <w:rPr>
-          <w:rFonts w:ascii="BC Sans" w:hAnsi="BC Sans" w:hint="eastAsia"/>
+          <w:rFonts w:ascii="BC Sans" w:hAnsi="BC Sans"/>
           <w:bCs/>
           <w:sz w:val="20"/>
           <w:szCs w:val="20"/>
@@ -12938,7 +12938,7 @@
         <w:pStyle w:val="TableContents"/>
         <w:spacing w:line="276" w:lineRule="auto"/>
         <w:rPr>
-          <w:rFonts w:ascii="BC Sans" w:hAnsi="BC Sans" w:hint="eastAsia"/>
+          <w:rFonts w:ascii="BC Sans" w:hAnsi="BC Sans"/>
           <w:bCs/>
           <w:sz w:val="20"/>
           <w:szCs w:val="20"/>
@@ -13031,7 +13031,7 @@
               <w:pStyle w:val="TableContents"/>
               <w:spacing w:line="276" w:lineRule="auto"/>
               <w:rPr>
-                <w:rFonts w:ascii="BC Sans" w:hAnsi="BC Sans" w:hint="eastAsia"/>
+                <w:rFonts w:ascii="BC Sans" w:hAnsi="BC Sans"/>
                 <w:sz w:val="20"/>
                 <w:szCs w:val="20"/>
               </w:rPr>
@@ -13058,7 +13058,7 @@
               <w:pStyle w:val="TableContents"/>
               <w:spacing w:line="276" w:lineRule="auto"/>
               <w:rPr>
-                <w:rFonts w:ascii="BC Sans" w:hAnsi="BC Sans" w:hint="eastAsia"/>
+                <w:rFonts w:ascii="BC Sans" w:hAnsi="BC Sans"/>
                 <w:sz w:val="20"/>
                 <w:szCs w:val="20"/>
               </w:rPr>
@@ -13126,7 +13126,7 @@
         <w:pStyle w:val="TableContents"/>
         <w:spacing w:line="276" w:lineRule="auto"/>
         <w:rPr>
-          <w:rFonts w:ascii="BC Sans" w:hAnsi="BC Sans" w:hint="eastAsia"/>
+          <w:rFonts w:ascii="BC Sans" w:hAnsi="BC Sans"/>
           <w:bCs/>
           <w:sz w:val="20"/>
           <w:szCs w:val="20"/>
@@ -13198,7 +13198,7 @@
         <w:pStyle w:val="TableContents"/>
         <w:spacing w:line="276" w:lineRule="auto"/>
         <w:rPr>
-          <w:rFonts w:ascii="BC Sans" w:hAnsi="BC Sans" w:hint="eastAsia"/>
+          <w:rFonts w:ascii="BC Sans" w:hAnsi="BC Sans"/>
           <w:bCs/>
           <w:sz w:val="20"/>
           <w:szCs w:val="20"/>
@@ -13260,7 +13260,7 @@
               <w:pStyle w:val="TableContents"/>
               <w:spacing w:line="276" w:lineRule="auto"/>
               <w:rPr>
-                <w:rFonts w:ascii="BC Sans" w:hAnsi="BC Sans" w:hint="eastAsia"/>
+                <w:rFonts w:ascii="BC Sans" w:hAnsi="BC Sans"/>
                 <w:b/>
                 <w:color w:val="000000"/>
                 <w:sz w:val="20"/>
@@ -13289,7 +13289,7 @@
               <w:pStyle w:val="TableContents"/>
               <w:spacing w:line="276" w:lineRule="auto"/>
               <w:rPr>
-                <w:rFonts w:ascii="BC Sans" w:hAnsi="BC Sans" w:hint="eastAsia"/>
+                <w:rFonts w:ascii="BC Sans" w:hAnsi="BC Sans"/>
                 <w:sz w:val="20"/>
                 <w:szCs w:val="20"/>
               </w:rPr>
@@ -13329,7 +13329,7 @@
         <w:pStyle w:val="TableContents"/>
         <w:spacing w:line="276" w:lineRule="auto"/>
         <w:rPr>
-          <w:rFonts w:ascii="BC Sans" w:hAnsi="BC Sans" w:hint="eastAsia"/>
+          <w:rFonts w:ascii="BC Sans" w:hAnsi="BC Sans"/>
           <w:bCs/>
           <w:sz w:val="20"/>
           <w:szCs w:val="20"/>
@@ -13370,7 +13370,7 @@
         <w:pStyle w:val="TableContents"/>
         <w:spacing w:line="276" w:lineRule="auto"/>
         <w:rPr>
-          <w:rFonts w:ascii="BC Sans" w:hAnsi="BC Sans" w:hint="eastAsia"/>
+          <w:rFonts w:ascii="BC Sans" w:hAnsi="BC Sans"/>
           <w:bCs/>
           <w:sz w:val="20"/>
           <w:szCs w:val="20"/>
@@ -13463,7 +13463,7 @@
               <w:pStyle w:val="TableContents"/>
               <w:spacing w:line="276" w:lineRule="auto"/>
               <w:rPr>
-                <w:rFonts w:ascii="BC Sans" w:hAnsi="BC Sans" w:hint="eastAsia"/>
+                <w:rFonts w:ascii="BC Sans" w:hAnsi="BC Sans"/>
                 <w:b/>
                 <w:color w:val="000000"/>
                 <w:sz w:val="20"/>
@@ -13511,7 +13511,7 @@
               <w:pStyle w:val="TableContents"/>
               <w:spacing w:line="276" w:lineRule="auto"/>
               <w:rPr>
-                <w:rFonts w:ascii="BC Sans" w:hAnsi="BC Sans" w:hint="eastAsia"/>
+                <w:rFonts w:ascii="BC Sans" w:hAnsi="BC Sans"/>
                 <w:sz w:val="20"/>
                 <w:szCs w:val="20"/>
               </w:rPr>
@@ -13579,7 +13579,7 @@
         <w:pStyle w:val="TableContents"/>
         <w:spacing w:line="276" w:lineRule="auto"/>
         <w:rPr>
-          <w:rFonts w:ascii="BC Sans" w:hAnsi="BC Sans" w:hint="eastAsia"/>
+          <w:rFonts w:ascii="BC Sans" w:hAnsi="BC Sans"/>
           <w:bCs/>
           <w:sz w:val="20"/>
           <w:szCs w:val="20"/>
@@ -13683,7 +13683,7 @@
               <w:pStyle w:val="TableContents"/>
               <w:spacing w:line="276" w:lineRule="auto"/>
               <w:rPr>
-                <w:rFonts w:ascii="BC Sans" w:hAnsi="BC Sans" w:hint="eastAsia"/>
+                <w:rFonts w:ascii="BC Sans" w:hAnsi="BC Sans"/>
                 <w:b/>
                 <w:color w:val="000000"/>
                 <w:sz w:val="20"/>
@@ -13712,7 +13712,7 @@
             <w:pPr>
               <w:pStyle w:val="TableContents"/>
               <w:rPr>
-                <w:rFonts w:ascii="BC Sans" w:hAnsi="BC Sans" w:hint="eastAsia"/>
+                <w:rFonts w:ascii="BC Sans" w:hAnsi="BC Sans"/>
                 <w:sz w:val="20"/>
                 <w:szCs w:val="20"/>
               </w:rPr>
@@ -13813,7 +13813,7 @@
             <w:pPr>
               <w:pStyle w:val="TableContents"/>
               <w:rPr>
-                <w:rFonts w:ascii="BC Sans" w:hAnsi="BC Sans" w:hint="eastAsia"/>
+                <w:rFonts w:ascii="BC Sans" w:hAnsi="BC Sans"/>
                 <w:sz w:val="20"/>
                 <w:szCs w:val="20"/>
               </w:rPr>
@@ -13896,7 +13896,7 @@
             <w:pPr>
               <w:pStyle w:val="TableContents"/>
               <w:rPr>
-                <w:rFonts w:ascii="BC Sans" w:hAnsi="BC Sans" w:hint="eastAsia"/>
+                <w:rFonts w:ascii="BC Sans" w:hAnsi="BC Sans"/>
                 <w:sz w:val="20"/>
                 <w:szCs w:val="20"/>
               </w:rPr>
@@ -13960,7 +13960,7 @@
             <w:pPr>
               <w:pStyle w:val="TableContents"/>
               <w:rPr>
-                <w:rFonts w:ascii="BC Sans" w:hAnsi="BC Sans" w:hint="eastAsia"/>
+                <w:rFonts w:ascii="BC Sans" w:hAnsi="BC Sans"/>
                 <w:sz w:val="20"/>
                 <w:szCs w:val="20"/>
               </w:rPr>
@@ -14128,7 +14128,7 @@
           <w:numId w:val="0"/>
         </w:numPr>
         <w:rPr>
-          <w:rFonts w:ascii="BC Sans" w:hAnsi="BC Sans" w:hint="eastAsia"/>
+          <w:rFonts w:ascii="BC Sans" w:hAnsi="BC Sans"/>
           <w:sz w:val="28"/>
           <w:szCs w:val="28"/>
         </w:rPr>
@@ -14169,7 +14169,7 @@
               <w:pStyle w:val="TableContents"/>
               <w:spacing w:line="276" w:lineRule="auto"/>
               <w:rPr>
-                <w:rFonts w:ascii="BC Sans" w:hAnsi="BC Sans" w:hint="eastAsia"/>
+                <w:rFonts w:ascii="BC Sans" w:hAnsi="BC Sans"/>
                 <w:sz w:val="20"/>
                 <w:szCs w:val="20"/>
               </w:rPr>
@@ -14195,7 +14195,7 @@
               <w:pStyle w:val="TableContents"/>
               <w:spacing w:line="276" w:lineRule="auto"/>
               <w:rPr>
-                <w:rFonts w:ascii="BC Sans" w:hAnsi="BC Sans" w:hint="eastAsia"/>
+                <w:rFonts w:ascii="BC Sans" w:hAnsi="BC Sans"/>
                 <w:sz w:val="20"/>
                 <w:szCs w:val="20"/>
               </w:rPr>
@@ -14221,7 +14221,7 @@
               <w:pStyle w:val="TableContents"/>
               <w:spacing w:line="276" w:lineRule="auto"/>
               <w:rPr>
-                <w:rFonts w:ascii="BC Sans" w:hAnsi="BC Sans" w:hint="eastAsia"/>
+                <w:rFonts w:ascii="BC Sans" w:hAnsi="BC Sans"/>
                 <w:sz w:val="20"/>
                 <w:szCs w:val="20"/>
               </w:rPr>
@@ -14249,7 +14249,7 @@
               <w:pStyle w:val="TableContents"/>
               <w:spacing w:line="276" w:lineRule="auto"/>
               <w:rPr>
-                <w:rFonts w:ascii="BC Sans" w:hAnsi="BC Sans" w:hint="eastAsia"/>
+                <w:rFonts w:ascii="BC Sans" w:hAnsi="BC Sans"/>
                 <w:sz w:val="20"/>
                 <w:szCs w:val="20"/>
               </w:rPr>
@@ -14347,7 +14347,7 @@
               <w:pStyle w:val="TableContents"/>
               <w:spacing w:line="276" w:lineRule="auto"/>
               <w:rPr>
-                <w:rFonts w:ascii="BC Sans" w:hAnsi="BC Sans" w:hint="eastAsia"/>
+                <w:rFonts w:ascii="BC Sans" w:hAnsi="BC Sans"/>
                 <w:sz w:val="20"/>
                 <w:szCs w:val="20"/>
               </w:rPr>
@@ -14445,7 +14445,7 @@
               <w:pStyle w:val="TableContents"/>
               <w:spacing w:line="276" w:lineRule="auto"/>
               <w:rPr>
-                <w:rFonts w:ascii="BC Sans" w:hAnsi="BC Sans" w:hint="eastAsia"/>
+                <w:rFonts w:ascii="BC Sans" w:hAnsi="BC Sans"/>
                 <w:sz w:val="20"/>
                 <w:szCs w:val="20"/>
               </w:rPr>
@@ -14545,7 +14545,7 @@
               <w:pStyle w:val="TableContents"/>
               <w:spacing w:line="276" w:lineRule="auto"/>
               <w:rPr>
-                <w:rFonts w:ascii="BC Sans" w:hAnsi="BC Sans" w:hint="eastAsia"/>
+                <w:rFonts w:ascii="BC Sans" w:hAnsi="BC Sans"/>
                 <w:sz w:val="20"/>
                 <w:szCs w:val="20"/>
               </w:rPr>
@@ -14625,7 +14625,7 @@
               <w:pStyle w:val="TableContents"/>
               <w:spacing w:line="276" w:lineRule="auto"/>
               <w:rPr>
-                <w:rFonts w:ascii="BC Sans" w:hAnsi="BC Sans" w:hint="eastAsia"/>
+                <w:rFonts w:ascii="BC Sans" w:hAnsi="BC Sans"/>
                 <w:sz w:val="20"/>
                 <w:szCs w:val="20"/>
               </w:rPr>
@@ -14705,7 +14705,7 @@
               <w:pStyle w:val="TableContents"/>
               <w:spacing w:line="276" w:lineRule="auto"/>
               <w:rPr>
-                <w:rFonts w:ascii="BC Sans" w:hAnsi="BC Sans" w:hint="eastAsia"/>
+                <w:rFonts w:ascii="BC Sans" w:hAnsi="BC Sans"/>
                 <w:sz w:val="20"/>
                 <w:szCs w:val="20"/>
               </w:rPr>
@@ -14781,10 +14781,83 @@
     <w:p>
       <w:pPr>
         <w:pStyle w:val="BodyText"/>
-        <w:rPr>
-          <w:rFonts w:ascii="BC Sans" w:hAnsi="BC Sans" w:hint="eastAsia"/>
+        <w:jc w:val="center"/>
+        <w:rPr>
+          <w:rFonts w:ascii="BC Sans" w:hAnsi="BC Sans"/>
+          <w:sz w:val="20"/>
+          <w:szCs w:val="20"/>
         </w:rPr>
       </w:pPr>
+      <w:r>
+        <w:rPr>
+          <w:rFonts w:ascii="BC Sans" w:hAnsi="BC Sans"/>
+          <w:sz w:val="20"/>
+          <w:szCs w:val="20"/>
+        </w:rPr>
+        <w:t>{</w:t>
+      </w:r>
+      <w:proofErr w:type="spellStart"/>
+      <w:proofErr w:type="gramStart"/>
+      <w:r>
+        <w:rPr>
+          <w:rFonts w:ascii="BC Sans" w:hAnsi="BC Sans"/>
+          <w:sz w:val="20"/>
+          <w:szCs w:val="20"/>
+        </w:rPr>
+        <w:t>d.</w:t>
+      </w:r>
+      <w:r>
+        <w:rPr>
+          <w:rFonts w:ascii="BC Sans" w:hAnsi="BC Sans"/>
+          <w:sz w:val="20"/>
+          <w:szCs w:val="20"/>
+        </w:rPr>
+        <w:t>otherAttachments</w:t>
+      </w:r>
+      <w:proofErr w:type="gramEnd"/>
+      <w:r>
+        <w:rPr>
+          <w:rFonts w:ascii="BC Sans" w:hAnsi="BC Sans"/>
+          <w:sz w:val="20"/>
+          <w:szCs w:val="20"/>
+        </w:rPr>
+        <w:t>:ifEM</w:t>
+      </w:r>
+      <w:proofErr w:type="spellEnd"/>
+      <w:r>
+        <w:rPr>
+          <w:rFonts w:ascii="BC Sans" w:hAnsi="BC Sans"/>
+          <w:sz w:val="20"/>
+          <w:szCs w:val="20"/>
+        </w:rPr>
+        <w:t>():show(.</w:t>
+      </w:r>
+      <w:proofErr w:type="spellStart"/>
+      <w:r>
+        <w:rPr>
+          <w:rFonts w:ascii="BC Sans" w:hAnsi="BC Sans"/>
+          <w:sz w:val="20"/>
+          <w:szCs w:val="20"/>
+        </w:rPr>
+        <w:t>noData</w:t>
+      </w:r>
+      <w:proofErr w:type="spellEnd"/>
+      <w:r>
+        <w:rPr>
+          <w:rFonts w:ascii="BC Sans" w:hAnsi="BC Sans"/>
+          <w:sz w:val="20"/>
+          <w:szCs w:val="20"/>
+        </w:rPr>
+        <w:t>)</w:t>
+      </w:r>
+      <w:r>
+        <w:rPr>
+          <w:rFonts w:ascii="BC Sans" w:hAnsi="BC Sans"/>
+          <w:sz w:val="20"/>
+          <w:szCs w:val="20"/>
+        </w:rPr>
+        <w:t>}</w:t>
+      </w:r>
     </w:p>
     <w:sectPr>
       <w:headerReference w:type="default" r:id="rId8"/>

</xml_diff>

<commit_message>
Remove '[object object]' from bottom of empty attachments table
</commit_message>
<xml_diff>
--- a/services/templates/pdf/noi-submissions/noi-pfrs-submission-template.docx
+++ b/services/templates/pdf/noi-submissions/noi-pfrs-submission-template.docx
@@ -7512,6 +7512,14 @@
           <w:szCs w:val="20"/>
         </w:rPr>
         <w:t>:ifEM():show(.noData)</w:t>
+      </w:r>
+      <w:r>
+        <w:rPr>
+          <w:rFonts w:ascii="BC Sans" w:hAnsi="BC Sans"/>
+          <w:sz w:val="20"/>
+          <w:szCs w:val="20"/>
+        </w:rPr>
+        <w:t>:elseShow()</w:t>
       </w:r>
       <w:r>
         <w:rPr>

</xml_diff>